<commit_message>
Update resume after Shopee internship
</commit_message>
<xml_diff>
--- a/resumes/Zac Tam Zher Min_Resume MLE.docx
+++ b/resumes/Zac Tam Zher Min_Resume MLE.docx
@@ -706,160 +706,7 @@
           <w:sz w:val="21"/>
           <w:szCs w:val="21"/>
         </w:rPr>
-        <w:t xml:space="preserve">Built </w:t>
-      </w:r>
-      <w:r>
-        <w:rPr>
-          <w:rFonts w:ascii="Times New Roman" w:hAnsi="Times New Roman" w:cs="Times New Roman"/>
-          <w:iCs/>
-          <w:sz w:val="21"/>
-          <w:szCs w:val="21"/>
-        </w:rPr>
-        <w:t>a Python and C++ API</w:t>
-      </w:r>
-      <w:r>
-        <w:rPr>
-          <w:rFonts w:ascii="Times New Roman" w:hAnsi="Times New Roman" w:cs="Times New Roman"/>
-          <w:iCs/>
-          <w:sz w:val="21"/>
-          <w:szCs w:val="21"/>
-        </w:rPr>
-        <w:t xml:space="preserve"> </w:t>
-      </w:r>
-      <w:r>
-        <w:rPr>
-          <w:rFonts w:ascii="Times New Roman" w:hAnsi="Times New Roman" w:cs="Times New Roman"/>
-          <w:iCs/>
-          <w:sz w:val="21"/>
-          <w:szCs w:val="21"/>
-        </w:rPr>
-        <w:t xml:space="preserve">for </w:t>
-      </w:r>
-      <w:r>
-        <w:rPr>
-          <w:rFonts w:ascii="Times New Roman" w:hAnsi="Times New Roman" w:cs="Times New Roman"/>
-          <w:iCs/>
-          <w:sz w:val="21"/>
-          <w:szCs w:val="21"/>
-        </w:rPr>
-        <w:t xml:space="preserve">mobile </w:t>
-      </w:r>
-      <w:r>
-        <w:rPr>
-          <w:rFonts w:ascii="Times New Roman" w:hAnsi="Times New Roman" w:cs="Times New Roman"/>
-          <w:iCs/>
-          <w:sz w:val="21"/>
-          <w:szCs w:val="21"/>
-        </w:rPr>
-        <w:t xml:space="preserve">apps </w:t>
-      </w:r>
-      <w:r>
-        <w:rPr>
-          <w:rFonts w:ascii="Times New Roman" w:hAnsi="Times New Roman" w:cs="Times New Roman"/>
-          <w:iCs/>
-          <w:sz w:val="21"/>
-          <w:szCs w:val="21"/>
-        </w:rPr>
-        <w:t xml:space="preserve">to </w:t>
-      </w:r>
-      <w:r>
-        <w:rPr>
-          <w:rFonts w:ascii="Times New Roman" w:hAnsi="Times New Roman" w:cs="Times New Roman"/>
-          <w:iCs/>
-          <w:sz w:val="21"/>
-          <w:szCs w:val="21"/>
-        </w:rPr>
-        <w:t xml:space="preserve">detect </w:t>
-      </w:r>
-      <w:r>
-        <w:rPr>
-          <w:rFonts w:ascii="Times New Roman" w:hAnsi="Times New Roman" w:cs="Times New Roman"/>
-          <w:iCs/>
-          <w:sz w:val="21"/>
-          <w:szCs w:val="21"/>
-        </w:rPr>
-        <w:t xml:space="preserve">identity </w:t>
-      </w:r>
-      <w:r>
-        <w:rPr>
-          <w:rFonts w:ascii="Times New Roman" w:hAnsi="Times New Roman" w:cs="Times New Roman"/>
-          <w:iCs/>
-          <w:sz w:val="21"/>
-          <w:szCs w:val="21"/>
-        </w:rPr>
-        <w:t>card</w:t>
-      </w:r>
-      <w:r>
-        <w:rPr>
-          <w:rFonts w:ascii="Times New Roman" w:hAnsi="Times New Roman" w:cs="Times New Roman"/>
-          <w:iCs/>
-          <w:sz w:val="21"/>
-          <w:szCs w:val="21"/>
-        </w:rPr>
-        <w:t>s</w:t>
-      </w:r>
-      <w:r>
-        <w:rPr>
-          <w:rFonts w:ascii="Times New Roman" w:hAnsi="Times New Roman" w:cs="Times New Roman"/>
-          <w:iCs/>
-          <w:sz w:val="21"/>
-          <w:szCs w:val="21"/>
-        </w:rPr>
-        <w:t xml:space="preserve"> </w:t>
-      </w:r>
-      <w:r>
-        <w:rPr>
-          <w:rFonts w:ascii="Times New Roman" w:hAnsi="Times New Roman" w:cs="Times New Roman"/>
-          <w:iCs/>
-          <w:sz w:val="21"/>
-          <w:szCs w:val="21"/>
-        </w:rPr>
-        <w:t xml:space="preserve">with </w:t>
-      </w:r>
-      <w:r>
-        <w:rPr>
-          <w:rFonts w:ascii="Times New Roman" w:hAnsi="Times New Roman" w:cs="Times New Roman"/>
-          <w:iCs/>
-          <w:sz w:val="21"/>
-          <w:szCs w:val="21"/>
-        </w:rPr>
-        <w:t>OpenCV’s Canny</w:t>
-      </w:r>
-      <w:r>
-        <w:rPr>
-          <w:rFonts w:ascii="Times New Roman" w:hAnsi="Times New Roman" w:cs="Times New Roman"/>
-          <w:iCs/>
-          <w:sz w:val="21"/>
-          <w:szCs w:val="21"/>
-        </w:rPr>
-        <w:t xml:space="preserve"> and </w:t>
-      </w:r>
-      <w:r>
-        <w:rPr>
-          <w:rFonts w:ascii="Times New Roman" w:hAnsi="Times New Roman" w:cs="Times New Roman"/>
-          <w:iCs/>
-          <w:sz w:val="21"/>
-          <w:szCs w:val="21"/>
-        </w:rPr>
-        <w:t>Hough</w:t>
-      </w:r>
-      <w:r>
-        <w:rPr>
-          <w:rFonts w:ascii="Times New Roman" w:hAnsi="Times New Roman" w:cs="Times New Roman"/>
-          <w:iCs/>
-          <w:sz w:val="21"/>
-          <w:szCs w:val="21"/>
-        </w:rPr>
-        <w:t xml:space="preserve"> </w:t>
-      </w:r>
-      <w:r>
-        <w:rPr>
-          <w:rFonts w:ascii="Times New Roman" w:hAnsi="Times New Roman" w:cs="Times New Roman"/>
-          <w:iCs/>
-          <w:sz w:val="21"/>
-          <w:szCs w:val="21"/>
-        </w:rPr>
-        <w:t>Line Transform</w:t>
+        <w:t>Significantly trimmed down 99.8% of SDK size by replacing the heavy OpenCV dependency with custom C++ algorithms</w:t>
       </w:r>
     </w:p>
     <w:p>
@@ -891,7 +738,7 @@
           <w:sz w:val="21"/>
           <w:szCs w:val="21"/>
         </w:rPr>
-        <w:t>Significantly trimmed down 99% of the SDK size by replacing the heavy OpenCV dependency with custom C++ methods</w:t>
+        <w:t>Employed geometric constraints on top of Canny edge detector and Hough Line Transform algorithm to detect identity cards</w:t>
       </w:r>
     </w:p>
     <w:p>
@@ -923,43 +770,7 @@
           <w:sz w:val="21"/>
           <w:szCs w:val="21"/>
         </w:rPr>
-        <w:t xml:space="preserve">Beefed up knowledge on </w:t>
-      </w:r>
-      <w:r>
-        <w:rPr>
-          <w:rFonts w:ascii="Times New Roman" w:hAnsi="Times New Roman" w:cs="Times New Roman"/>
-          <w:iCs/>
-          <w:sz w:val="21"/>
-          <w:szCs w:val="21"/>
-        </w:rPr>
-        <w:t xml:space="preserve">mobile </w:t>
-      </w:r>
-      <w:r>
-        <w:rPr>
-          <w:rFonts w:ascii="Times New Roman" w:hAnsi="Times New Roman" w:cs="Times New Roman"/>
-          <w:iCs/>
-          <w:sz w:val="21"/>
-          <w:szCs w:val="21"/>
-        </w:rPr>
-        <w:t>model shrinkage through ONNX</w:t>
-      </w:r>
-      <w:r>
-        <w:rPr>
-          <w:rFonts w:ascii="Times New Roman" w:hAnsi="Times New Roman" w:cs="Times New Roman"/>
-          <w:iCs/>
-          <w:sz w:val="21"/>
-          <w:szCs w:val="21"/>
-        </w:rPr>
-        <w:t xml:space="preserve"> &amp;</w:t>
-      </w:r>
-      <w:r>
-        <w:rPr>
-          <w:rFonts w:ascii="Times New Roman" w:hAnsi="Times New Roman" w:cs="Times New Roman"/>
-          <w:iCs/>
-          <w:sz w:val="21"/>
-          <w:szCs w:val="21"/>
-        </w:rPr>
-        <w:t xml:space="preserve"> MNN formats, quantization and knowledge distillation</w:t>
+        <w:t>Obtained low average MSE below 10 pixels in a 462x291 guide view window with the help of a moving average frame queue</w:t>
       </w:r>
     </w:p>
     <w:p>
@@ -991,7 +802,34 @@
           <w:sz w:val="21"/>
           <w:szCs w:val="21"/>
         </w:rPr>
-        <w:t>Researched on document scanning algorithms using template matching and CNN regression models to find corners points</w:t>
+        <w:t xml:space="preserve">Researched on template matching </w:t>
+      </w:r>
+      <w:r>
+        <w:rPr>
+          <w:rFonts w:ascii="Times New Roman" w:hAnsi="Times New Roman" w:cs="Times New Roman"/>
+          <w:iCs/>
+          <w:sz w:val="21"/>
+          <w:szCs w:val="21"/>
+        </w:rPr>
+        <w:t xml:space="preserve">algorithms, </w:t>
+      </w:r>
+      <w:r>
+        <w:rPr>
+          <w:rFonts w:ascii="Times New Roman" w:hAnsi="Times New Roman" w:cs="Times New Roman"/>
+          <w:iCs/>
+          <w:sz w:val="21"/>
+          <w:szCs w:val="21"/>
+        </w:rPr>
+        <w:t>CNN regression models</w:t>
+      </w:r>
+      <w:r>
+        <w:rPr>
+          <w:rFonts w:ascii="Times New Roman" w:hAnsi="Times New Roman" w:cs="Times New Roman"/>
+          <w:iCs/>
+          <w:sz w:val="21"/>
+          <w:szCs w:val="21"/>
+        </w:rPr>
+        <w:t xml:space="preserve"> and ONXX and MNN model conversion pipeline</w:t>
       </w:r>
     </w:p>
     <w:p>
@@ -1023,7 +861,7 @@
           <w:sz w:val="21"/>
           <w:szCs w:val="21"/>
         </w:rPr>
-        <w:t>Dabbled in Android development using Gradle, Java/C++ and Android Studio to deploy the models to production for clients</w:t>
+        <w:t>Concurrently developed the algorithm on Android to reduce blockers between the SW and DS teams for the SDK deployment</w:t>
       </w:r>
     </w:p>
     <w:p>
@@ -1276,79 +1114,25 @@
           <w:sz w:val="21"/>
           <w:szCs w:val="21"/>
         </w:rPr>
-        <w:t>Leveraged on</w:t>
-      </w:r>
-      <w:r>
-        <w:rPr>
-          <w:rFonts w:ascii="Times New Roman" w:hAnsi="Times New Roman" w:cs="Times New Roman"/>
-          <w:iCs/>
-          <w:sz w:val="21"/>
-          <w:szCs w:val="21"/>
-        </w:rPr>
-        <w:t xml:space="preserve"> pretrained</w:t>
-      </w:r>
-      <w:r>
-        <w:rPr>
-          <w:rFonts w:ascii="Times New Roman" w:hAnsi="Times New Roman" w:cs="Times New Roman"/>
-          <w:iCs/>
-          <w:sz w:val="21"/>
-          <w:szCs w:val="21"/>
-        </w:rPr>
-        <w:t xml:space="preserve"> </w:t>
-      </w:r>
-      <w:r>
-        <w:rPr>
-          <w:rFonts w:ascii="Times New Roman" w:hAnsi="Times New Roman" w:cs="Times New Roman"/>
-          <w:iCs/>
-          <w:sz w:val="21"/>
-          <w:szCs w:val="21"/>
-        </w:rPr>
-        <w:t>ResNet and MobileNet CNNs</w:t>
-      </w:r>
-      <w:r>
-        <w:rPr>
-          <w:rFonts w:ascii="Times New Roman" w:hAnsi="Times New Roman" w:cs="Times New Roman"/>
-          <w:iCs/>
-          <w:sz w:val="21"/>
-          <w:szCs w:val="21"/>
-        </w:rPr>
-        <w:t xml:space="preserve"> to classify wafer </w:t>
-      </w:r>
-      <w:r>
-        <w:rPr>
-          <w:rFonts w:ascii="Times New Roman" w:hAnsi="Times New Roman" w:cs="Times New Roman"/>
-          <w:iCs/>
-          <w:sz w:val="21"/>
-          <w:szCs w:val="21"/>
-        </w:rPr>
-        <w:t xml:space="preserve">defect </w:t>
-      </w:r>
-      <w:r>
-        <w:rPr>
-          <w:rFonts w:ascii="Times New Roman" w:hAnsi="Times New Roman" w:cs="Times New Roman"/>
-          <w:iCs/>
-          <w:sz w:val="21"/>
-          <w:szCs w:val="21"/>
-        </w:rPr>
-        <w:t xml:space="preserve">scans </w:t>
-      </w:r>
-      <w:r>
-        <w:rPr>
-          <w:rFonts w:ascii="Times New Roman" w:hAnsi="Times New Roman" w:cs="Times New Roman"/>
-          <w:iCs/>
-          <w:sz w:val="21"/>
-          <w:szCs w:val="21"/>
-        </w:rPr>
-        <w:t xml:space="preserve">with </w:t>
-      </w:r>
-      <w:r>
-        <w:rPr>
-          <w:rFonts w:ascii="Times New Roman" w:hAnsi="Times New Roman" w:cs="Times New Roman"/>
-          <w:iCs/>
-          <w:sz w:val="21"/>
-          <w:szCs w:val="21"/>
-        </w:rPr>
-        <w:t>95% out-of-sample accuracy</w:t>
+        <w:t xml:space="preserve">Achieved 99.1% test accuracy and 80% precision to classify wafer defects by leveraging </w:t>
+      </w:r>
+      <w:r>
+        <w:rPr>
+          <w:rFonts w:ascii="Times New Roman" w:hAnsi="Times New Roman" w:cs="Times New Roman"/>
+          <w:iCs/>
+          <w:sz w:val="21"/>
+          <w:szCs w:val="21"/>
+        </w:rPr>
+        <w:t xml:space="preserve">pretrained </w:t>
+      </w:r>
+      <w:r>
+        <w:rPr>
+          <w:rFonts w:ascii="Times New Roman" w:hAnsi="Times New Roman" w:cs="Times New Roman"/>
+          <w:iCs/>
+          <w:sz w:val="21"/>
+          <w:szCs w:val="21"/>
+        </w:rPr>
+        <w:t>ResNets and MobileNets</w:t>
       </w:r>
     </w:p>
     <w:p>
@@ -1470,34 +1254,7 @@
           <w:sz w:val="21"/>
           <w:szCs w:val="21"/>
         </w:rPr>
-        <w:t>Architected a</w:t>
-      </w:r>
-      <w:r>
-        <w:rPr>
-          <w:rFonts w:ascii="Times New Roman" w:hAnsi="Times New Roman" w:cs="Times New Roman"/>
-          <w:iCs/>
-          <w:sz w:val="21"/>
-          <w:szCs w:val="21"/>
-        </w:rPr>
-        <w:t xml:space="preserve"> </w:t>
-      </w:r>
-      <w:r>
-        <w:rPr>
-          <w:rFonts w:ascii="Times New Roman" w:hAnsi="Times New Roman" w:cs="Times New Roman"/>
-          <w:iCs/>
-          <w:sz w:val="21"/>
-          <w:szCs w:val="21"/>
-        </w:rPr>
-        <w:t xml:space="preserve">local </w:t>
-      </w:r>
-      <w:r>
-        <w:rPr>
-          <w:rFonts w:ascii="Times New Roman" w:hAnsi="Times New Roman" w:cs="Times New Roman"/>
-          <w:iCs/>
-          <w:sz w:val="21"/>
-          <w:szCs w:val="21"/>
-        </w:rPr>
-        <w:t>“</w:t>
+        <w:t>Architected a local “</w:t>
       </w:r>
       <w:hyperlink r:id="rId10" w:history="1">
         <w:r>
@@ -1528,25 +1285,7 @@
           <w:sz w:val="21"/>
           <w:szCs w:val="21"/>
         </w:rPr>
-        <w:t xml:space="preserve">ing </w:t>
-      </w:r>
-      <w:r>
-        <w:rPr>
-          <w:rFonts w:ascii="Times New Roman" w:hAnsi="Times New Roman" w:cs="Times New Roman"/>
-          <w:iCs/>
-          <w:sz w:val="21"/>
-          <w:szCs w:val="21"/>
-        </w:rPr>
-        <w:t>.</w:t>
-      </w:r>
-      <w:r>
-        <w:rPr>
-          <w:rFonts w:ascii="Times New Roman" w:hAnsi="Times New Roman" w:cs="Times New Roman"/>
-          <w:iCs/>
-          <w:sz w:val="21"/>
-          <w:szCs w:val="21"/>
-        </w:rPr>
-        <w:t>h5 models</w:t>
+        <w:t>ing .h5 models</w:t>
       </w:r>
       <w:r>
         <w:rPr>
@@ -1587,16 +1326,7 @@
           <w:sz w:val="21"/>
           <w:szCs w:val="21"/>
         </w:rPr>
-        <w:t>Incentivized</w:t>
-      </w:r>
-      <w:r>
-        <w:rPr>
-          <w:rFonts w:ascii="Times New Roman" w:hAnsi="Times New Roman" w:cs="Times New Roman"/>
-          <w:iCs/>
-          <w:sz w:val="21"/>
-          <w:szCs w:val="21"/>
-        </w:rPr>
-        <w:t xml:space="preserve"> digitalization and en</w:t>
+        <w:t>En</w:t>
       </w:r>
       <w:r>
         <w:rPr>
@@ -1642,6 +1372,15 @@
           <w:szCs w:val="21"/>
         </w:rPr>
         <w:t>translating to tens of thousands in cost savings</w:t>
+      </w:r>
+      <w:r>
+        <w:rPr>
+          <w:rFonts w:ascii="Times New Roman" w:hAnsi="Times New Roman" w:cs="Times New Roman"/>
+          <w:iCs/>
+          <w:sz w:val="21"/>
+          <w:szCs w:val="21"/>
+        </w:rPr>
+        <w:t xml:space="preserve"> and incentivized digitalization</w:t>
       </w:r>
     </w:p>
     <w:p>
@@ -4317,16 +4056,52 @@
           <w:sz w:val="21"/>
           <w:szCs w:val="21"/>
         </w:rPr>
-        <w:t>Next.js, React &amp; React-Query</w:t>
-      </w:r>
-      <w:r>
-        <w:rPr>
-          <w:rFonts w:ascii="Times New Roman" w:hAnsi="Times New Roman" w:cs="Times New Roman"/>
-          <w:iCs/>
-          <w:sz w:val="21"/>
-          <w:szCs w:val="21"/>
-        </w:rPr>
-        <w:t xml:space="preserve">, HTML/CSS, PostgreSQL, </w:t>
+        <w:t>Next.js, React</w:t>
+      </w:r>
+      <w:r>
+        <w:rPr>
+          <w:rFonts w:ascii="Times New Roman" w:hAnsi="Times New Roman" w:cs="Times New Roman"/>
+          <w:iCs/>
+          <w:sz w:val="21"/>
+          <w:szCs w:val="21"/>
+        </w:rPr>
+        <w:t>, HTML/CSS, PostgreSQL</w:t>
+      </w:r>
+      <w:r>
+        <w:rPr>
+          <w:rFonts w:ascii="Times New Roman" w:hAnsi="Times New Roman" w:cs="Times New Roman"/>
+          <w:iCs/>
+          <w:sz w:val="21"/>
+          <w:szCs w:val="21"/>
+        </w:rPr>
+        <w:t xml:space="preserve"> &amp; M</w:t>
+      </w:r>
+      <w:r>
+        <w:rPr>
+          <w:rFonts w:ascii="Times New Roman" w:hAnsi="Times New Roman" w:cs="Times New Roman"/>
+          <w:iCs/>
+          <w:sz w:val="21"/>
+          <w:szCs w:val="21"/>
+        </w:rPr>
+        <w:t>y</w:t>
+      </w:r>
+      <w:r>
+        <w:rPr>
+          <w:rFonts w:ascii="Times New Roman" w:hAnsi="Times New Roman" w:cs="Times New Roman"/>
+          <w:iCs/>
+          <w:sz w:val="21"/>
+          <w:szCs w:val="21"/>
+        </w:rPr>
+        <w:t>SQL</w:t>
+      </w:r>
+      <w:r>
+        <w:rPr>
+          <w:rFonts w:ascii="Times New Roman" w:hAnsi="Times New Roman" w:cs="Times New Roman"/>
+          <w:iCs/>
+          <w:sz w:val="21"/>
+          <w:szCs w:val="21"/>
+        </w:rPr>
+        <w:t xml:space="preserve">, </w:t>
       </w:r>
       <w:r>
         <w:rPr>

</xml_diff>

<commit_message>
Add project dates and LeetNode URL
</commit_message>
<xml_diff>
--- a/resumes/Zac Tam Zher Min_Resume MLE.docx
+++ b/resumes/Zac Tam Zher Min_Resume MLE.docx
@@ -426,25 +426,7 @@
           <w:sz w:val="21"/>
           <w:szCs w:val="21"/>
         </w:rPr>
-        <w:t xml:space="preserve">Top </w:t>
-      </w:r>
-      <w:r>
-        <w:rPr>
-          <w:rFonts w:ascii="Times New Roman" w:hAnsi="Times New Roman" w:cs="Times New Roman"/>
-          <w:iCs/>
-          <w:sz w:val="21"/>
-          <w:szCs w:val="21"/>
-        </w:rPr>
-        <w:t>5%</w:t>
-      </w:r>
-      <w:r>
-        <w:rPr>
-          <w:rFonts w:ascii="Times New Roman" w:hAnsi="Times New Roman" w:cs="Times New Roman"/>
-          <w:iCs/>
-          <w:sz w:val="21"/>
-          <w:szCs w:val="21"/>
-        </w:rPr>
-        <w:t xml:space="preserve"> of Cohort</w:t>
+        <w:t>Top 5% of Cohort</w:t>
       </w:r>
       <w:r>
         <w:rPr>
@@ -541,37 +523,7 @@
           <w:sz w:val="21"/>
           <w:szCs w:val="21"/>
         </w:rPr>
-        <w:t xml:space="preserve">Shopee </w:t>
-      </w:r>
-      <w:r>
-        <w:rPr>
-          <w:rFonts w:ascii="Times New Roman" w:hAnsi="Times New Roman" w:cs="Times New Roman"/>
-          <w:b/>
-          <w:bCs/>
-          <w:sz w:val="21"/>
-          <w:szCs w:val="21"/>
-        </w:rPr>
-        <w:t>–</w:t>
-      </w:r>
-      <w:r>
-        <w:rPr>
-          <w:rFonts w:ascii="Times New Roman" w:hAnsi="Times New Roman" w:cs="Times New Roman"/>
-          <w:b/>
-          <w:bCs/>
-          <w:sz w:val="21"/>
-          <w:szCs w:val="21"/>
-        </w:rPr>
-        <w:t xml:space="preserve"> Algorithm </w:t>
-      </w:r>
-      <w:r>
-        <w:rPr>
-          <w:rFonts w:ascii="Times New Roman" w:hAnsi="Times New Roman" w:cs="Times New Roman"/>
-          <w:b/>
-          <w:bCs/>
-          <w:sz w:val="21"/>
-          <w:szCs w:val="21"/>
-        </w:rPr>
-        <w:t>Engineer</w:t>
+        <w:t>Shopee – Algorithm Engineer</w:t>
       </w:r>
       <w:r>
         <w:rPr>
@@ -605,27 +557,31 @@
           <w:sz w:val="21"/>
           <w:szCs w:val="21"/>
         </w:rPr>
-        <w:t>Aug</w:t>
-      </w:r>
-      <w:r>
-        <w:rPr>
-          <w:rFonts w:ascii="Times New Roman" w:hAnsi="Times New Roman" w:cs="Times New Roman"/>
-          <w:b/>
-          <w:bCs/>
-          <w:sz w:val="21"/>
-          <w:szCs w:val="21"/>
-        </w:rPr>
-        <w:t xml:space="preserve"> 2022 – </w:t>
-      </w:r>
-      <w:r>
-        <w:rPr>
-          <w:rFonts w:ascii="Times New Roman" w:hAnsi="Times New Roman" w:cs="Times New Roman"/>
-          <w:b/>
-          <w:bCs/>
-          <w:sz w:val="21"/>
-          <w:szCs w:val="21"/>
-        </w:rPr>
-        <w:t>Dec 2022</w:t>
+        <w:t>Aug 2022 – Dec 2022 [</w:t>
+      </w:r>
+      <w:hyperlink r:id="rId9" w:history="1">
+        <w:r>
+          <w:rPr>
+            <w:rStyle w:val="Hyperlink"/>
+            <w:rFonts w:ascii="Times New Roman" w:hAnsi="Times New Roman" w:cs="Times New Roman"/>
+            <w:b/>
+            <w:bCs/>
+            <w:color w:val="auto"/>
+            <w:sz w:val="21"/>
+            <w:szCs w:val="21"/>
+          </w:rPr>
+          <w:t>GitHub</w:t>
+        </w:r>
+      </w:hyperlink>
+      <w:r>
+        <w:rPr>
+          <w:rFonts w:ascii="Times New Roman" w:hAnsi="Times New Roman" w:cs="Times New Roman"/>
+          <w:b/>
+          <w:bCs/>
+          <w:sz w:val="21"/>
+          <w:szCs w:val="21"/>
+        </w:rPr>
+        <w:t>]</w:t>
       </w:r>
     </w:p>
     <w:p>
@@ -770,7 +726,25 @@
           <w:sz w:val="21"/>
           <w:szCs w:val="21"/>
         </w:rPr>
-        <w:t>Obtained low average MSE below 10 pixels in a 462x291 guide view window with the help of a moving average frame queue</w:t>
+        <w:t xml:space="preserve">Obtained </w:t>
+      </w:r>
+      <w:r>
+        <w:rPr>
+          <w:rFonts w:ascii="Times New Roman" w:hAnsi="Times New Roman" w:cs="Times New Roman"/>
+          <w:iCs/>
+          <w:sz w:val="21"/>
+          <w:szCs w:val="21"/>
+        </w:rPr>
+        <w:t xml:space="preserve">a </w:t>
+      </w:r>
+      <w:r>
+        <w:rPr>
+          <w:rFonts w:ascii="Times New Roman" w:hAnsi="Times New Roman" w:cs="Times New Roman"/>
+          <w:iCs/>
+          <w:sz w:val="21"/>
+          <w:szCs w:val="21"/>
+        </w:rPr>
+        <w:t>low average MSE below 10 pixels in a 462x291 guided window by implementing a moving average frame queue</w:t>
       </w:r>
     </w:p>
     <w:p>
@@ -907,7 +881,7 @@
           <w:sz w:val="21"/>
           <w:szCs w:val="21"/>
         </w:rPr>
-        <w:t>SSMC, Systems on Silicon Manufacturing Company</w:t>
+        <w:t>SSMC</w:t>
       </w:r>
       <w:r>
         <w:rPr>
@@ -953,47 +927,31 @@
           <w:sz w:val="21"/>
           <w:szCs w:val="21"/>
         </w:rPr>
-        <w:t>Aug 2021</w:t>
-      </w:r>
-      <w:r>
-        <w:rPr>
-          <w:rFonts w:ascii="Times New Roman" w:hAnsi="Times New Roman" w:cs="Times New Roman"/>
-          <w:b/>
-          <w:bCs/>
-          <w:sz w:val="21"/>
-          <w:szCs w:val="21"/>
-        </w:rPr>
-        <w:t xml:space="preserve"> –</w:t>
-      </w:r>
-      <w:r>
-        <w:rPr>
-          <w:rFonts w:ascii="Times New Roman" w:hAnsi="Times New Roman" w:cs="Times New Roman"/>
-          <w:b/>
-          <w:bCs/>
-          <w:sz w:val="21"/>
-          <w:szCs w:val="21"/>
-        </w:rPr>
-        <w:t xml:space="preserve"> Jan </w:t>
-      </w:r>
-      <w:r>
-        <w:rPr>
-          <w:rFonts w:ascii="Times New Roman" w:hAnsi="Times New Roman" w:cs="Times New Roman"/>
-          <w:b/>
-          <w:bCs/>
-          <w:sz w:val="21"/>
-          <w:szCs w:val="21"/>
-        </w:rPr>
-        <w:t>20</w:t>
-      </w:r>
-      <w:r>
-        <w:rPr>
-          <w:rFonts w:ascii="Times New Roman" w:hAnsi="Times New Roman" w:cs="Times New Roman"/>
-          <w:b/>
-          <w:bCs/>
-          <w:sz w:val="21"/>
-          <w:szCs w:val="21"/>
-        </w:rPr>
-        <w:t>22</w:t>
+        <w:t>Aug 2021 – Jan 2022 [</w:t>
+      </w:r>
+      <w:hyperlink r:id="rId10" w:history="1">
+        <w:r>
+          <w:rPr>
+            <w:rStyle w:val="Hyperlink"/>
+            <w:rFonts w:ascii="Times New Roman" w:hAnsi="Times New Roman" w:cs="Times New Roman"/>
+            <w:b/>
+            <w:bCs/>
+            <w:color w:val="auto"/>
+            <w:sz w:val="21"/>
+            <w:szCs w:val="21"/>
+          </w:rPr>
+          <w:t>GitHub</w:t>
+        </w:r>
+      </w:hyperlink>
+      <w:r>
+        <w:rPr>
+          <w:rFonts w:ascii="Times New Roman" w:hAnsi="Times New Roman" w:cs="Times New Roman"/>
+          <w:b/>
+          <w:bCs/>
+          <w:sz w:val="21"/>
+          <w:szCs w:val="21"/>
+        </w:rPr>
+        <w:t>]</w:t>
       </w:r>
     </w:p>
     <w:p>
@@ -1114,25 +1072,7 @@
           <w:sz w:val="21"/>
           <w:szCs w:val="21"/>
         </w:rPr>
-        <w:t xml:space="preserve">Achieved 99.1% test accuracy and 80% precision to classify wafer defects by leveraging </w:t>
-      </w:r>
-      <w:r>
-        <w:rPr>
-          <w:rFonts w:ascii="Times New Roman" w:hAnsi="Times New Roman" w:cs="Times New Roman"/>
-          <w:iCs/>
-          <w:sz w:val="21"/>
-          <w:szCs w:val="21"/>
-        </w:rPr>
-        <w:t xml:space="preserve">pretrained </w:t>
-      </w:r>
-      <w:r>
-        <w:rPr>
-          <w:rFonts w:ascii="Times New Roman" w:hAnsi="Times New Roman" w:cs="Times New Roman"/>
-          <w:iCs/>
-          <w:sz w:val="21"/>
-          <w:szCs w:val="21"/>
-        </w:rPr>
-        <w:t>ResNets and MobileNets</w:t>
+        <w:t>Achieved 99.1% test accuracy and 80% precision to classify wafer defects by leveraging pretrained ResNets and MobileNets</w:t>
       </w:r>
     </w:p>
     <w:p>
@@ -1164,27 +1104,9 @@
           <w:sz w:val="21"/>
           <w:szCs w:val="21"/>
         </w:rPr>
-        <w:t xml:space="preserve">Explored online MLOps options for </w:t>
-      </w:r>
-      <w:r>
-        <w:rPr>
-          <w:rFonts w:ascii="Times New Roman" w:hAnsi="Times New Roman" w:cs="Times New Roman"/>
-          <w:iCs/>
-          <w:sz w:val="21"/>
-          <w:szCs w:val="21"/>
-        </w:rPr>
-        <w:t>model</w:t>
-      </w:r>
-      <w:r>
-        <w:rPr>
-          <w:rFonts w:ascii="Times New Roman" w:hAnsi="Times New Roman" w:cs="Times New Roman"/>
-          <w:iCs/>
-          <w:sz w:val="21"/>
-          <w:szCs w:val="21"/>
-        </w:rPr>
-        <w:t xml:space="preserve"> deployment with an MVP Streamlit </w:t>
-      </w:r>
-      <w:hyperlink r:id="rId9" w:history="1">
+        <w:t xml:space="preserve">Explored online MLOps options for model deployment with an MVP Streamlit </w:t>
+      </w:r>
+      <w:hyperlink r:id="rId11" w:history="1">
         <w:r>
           <w:rPr>
             <w:rStyle w:val="Hyperlink"/>
@@ -1204,25 +1126,7 @@
           <w:sz w:val="21"/>
           <w:szCs w:val="21"/>
         </w:rPr>
-        <w:t xml:space="preserve"> before settling</w:t>
-      </w:r>
-      <w:r>
-        <w:rPr>
-          <w:rFonts w:ascii="Times New Roman" w:hAnsi="Times New Roman" w:cs="Times New Roman"/>
-          <w:iCs/>
-          <w:sz w:val="21"/>
-          <w:szCs w:val="21"/>
-        </w:rPr>
-        <w:t xml:space="preserve"> on the</w:t>
-      </w:r>
-      <w:r>
-        <w:rPr>
-          <w:rFonts w:ascii="Times New Roman" w:hAnsi="Times New Roman" w:cs="Times New Roman"/>
-          <w:iCs/>
-          <w:sz w:val="21"/>
-          <w:szCs w:val="21"/>
-        </w:rPr>
-        <w:t xml:space="preserve"> offline solution</w:t>
+        <w:t xml:space="preserve"> before settling on the offline solution</w:t>
       </w:r>
     </w:p>
     <w:p>
@@ -1254,47 +1158,7 @@
           <w:sz w:val="21"/>
           <w:szCs w:val="21"/>
         </w:rPr>
-        <w:t>Architected a local “</w:t>
-      </w:r>
-      <w:hyperlink r:id="rId10" w:history="1">
-        <w:r>
-          <w:rPr>
-            <w:rStyle w:val="Hyperlink"/>
-            <w:rFonts w:ascii="Times New Roman" w:hAnsi="Times New Roman" w:cs="Times New Roman"/>
-            <w:iCs/>
-            <w:color w:val="auto"/>
-            <w:sz w:val="21"/>
-            <w:szCs w:val="21"/>
-          </w:rPr>
-          <w:t>Automatic Wafer Defect Classification System</w:t>
-        </w:r>
-      </w:hyperlink>
-      <w:r>
-        <w:rPr>
-          <w:rFonts w:ascii="Times New Roman" w:hAnsi="Times New Roman" w:cs="Times New Roman"/>
-          <w:iCs/>
-          <w:sz w:val="21"/>
-          <w:szCs w:val="21"/>
-        </w:rPr>
-        <w:t>” wrapp</w:t>
-      </w:r>
-      <w:r>
-        <w:rPr>
-          <w:rFonts w:ascii="Times New Roman" w:hAnsi="Times New Roman" w:cs="Times New Roman"/>
-          <w:iCs/>
-          <w:sz w:val="21"/>
-          <w:szCs w:val="21"/>
-        </w:rPr>
-        <w:t>ing .h5 models</w:t>
-      </w:r>
-      <w:r>
-        <w:rPr>
-          <w:rFonts w:ascii="Times New Roman" w:hAnsi="Times New Roman" w:cs="Times New Roman"/>
-          <w:iCs/>
-          <w:sz w:val="21"/>
-          <w:szCs w:val="21"/>
-        </w:rPr>
-        <w:t xml:space="preserve"> in a portable Windows software</w:t>
+        <w:t>Architected a local “Automatic Wafer Defect Classification System” wrapping .h5 models in a portable Windows software</w:t>
       </w:r>
     </w:p>
     <w:p>
@@ -1326,61 +1190,7 @@
           <w:sz w:val="21"/>
           <w:szCs w:val="21"/>
         </w:rPr>
-        <w:t>En</w:t>
-      </w:r>
-      <w:r>
-        <w:rPr>
-          <w:rFonts w:ascii="Times New Roman" w:hAnsi="Times New Roman" w:cs="Times New Roman"/>
-          <w:iCs/>
-          <w:sz w:val="21"/>
-          <w:szCs w:val="21"/>
-        </w:rPr>
-        <w:t>abl</w:t>
-      </w:r>
-      <w:r>
-        <w:rPr>
-          <w:rFonts w:ascii="Times New Roman" w:hAnsi="Times New Roman" w:cs="Times New Roman"/>
-          <w:iCs/>
-          <w:sz w:val="21"/>
-          <w:szCs w:val="21"/>
-        </w:rPr>
-        <w:t>ed</w:t>
-      </w:r>
-      <w:r>
-        <w:rPr>
-          <w:rFonts w:ascii="Times New Roman" w:hAnsi="Times New Roman" w:cs="Times New Roman"/>
-          <w:iCs/>
-          <w:sz w:val="21"/>
-          <w:szCs w:val="21"/>
-        </w:rPr>
-        <w:t xml:space="preserve"> upwards of &gt;90% storage reductions</w:t>
-      </w:r>
-      <w:r>
-        <w:rPr>
-          <w:rFonts w:ascii="Times New Roman" w:hAnsi="Times New Roman" w:cs="Times New Roman"/>
-          <w:iCs/>
-          <w:sz w:val="21"/>
-          <w:szCs w:val="21"/>
-        </w:rPr>
-        <w:t xml:space="preserve">, </w:t>
-      </w:r>
-      <w:r>
-        <w:rPr>
-          <w:rFonts w:ascii="Times New Roman" w:hAnsi="Times New Roman" w:cs="Times New Roman"/>
-          <w:iCs/>
-          <w:sz w:val="21"/>
-          <w:szCs w:val="21"/>
-        </w:rPr>
-        <w:t>translating to tens of thousands in cost savings</w:t>
-      </w:r>
-      <w:r>
-        <w:rPr>
-          <w:rFonts w:ascii="Times New Roman" w:hAnsi="Times New Roman" w:cs="Times New Roman"/>
-          <w:iCs/>
-          <w:sz w:val="21"/>
-          <w:szCs w:val="21"/>
-        </w:rPr>
-        <w:t xml:space="preserve"> and incentivized digitalization</w:t>
+        <w:t>Enabled upwards of &gt;90% storage reductions, translating to tens of thousands in cost savings and incentivized digitalization</w:t>
       </w:r>
     </w:p>
     <w:p>
@@ -1493,6 +1303,40 @@
         </w:rPr>
         <w:t>Feb 2022 – Apr 2022</w:t>
       </w:r>
+      <w:r>
+        <w:rPr>
+          <w:rFonts w:ascii="Times New Roman" w:hAnsi="Times New Roman" w:cs="Times New Roman"/>
+          <w:b/>
+          <w:bCs/>
+          <w:sz w:val="21"/>
+          <w:szCs w:val="21"/>
+        </w:rPr>
+        <w:t xml:space="preserve"> [</w:t>
+      </w:r>
+      <w:hyperlink r:id="rId12" w:history="1">
+        <w:r>
+          <w:rPr>
+            <w:rStyle w:val="Hyperlink"/>
+            <w:rFonts w:ascii="Times New Roman" w:hAnsi="Times New Roman" w:cs="Times New Roman"/>
+            <w:b/>
+            <w:bCs/>
+            <w:color w:val="auto"/>
+            <w:sz w:val="21"/>
+            <w:szCs w:val="21"/>
+          </w:rPr>
+          <w:t>GitHub</w:t>
+        </w:r>
+      </w:hyperlink>
+      <w:r>
+        <w:rPr>
+          <w:rFonts w:ascii="Times New Roman" w:hAnsi="Times New Roman" w:cs="Times New Roman"/>
+          <w:b/>
+          <w:bCs/>
+          <w:sz w:val="21"/>
+          <w:szCs w:val="21"/>
+        </w:rPr>
+        <w:t>]</w:t>
+      </w:r>
     </w:p>
     <w:p>
       <w:pPr>
@@ -1520,27 +1364,7 @@
           <w:sz w:val="20"/>
           <w:szCs w:val="20"/>
         </w:rPr>
-        <w:t xml:space="preserve">Kids STEM tutoring company looking to </w:t>
-      </w:r>
-      <w:r>
-        <w:rPr>
-          <w:rFonts w:ascii="Times New Roman" w:hAnsi="Times New Roman" w:cs="Times New Roman"/>
-          <w:i/>
-          <w:iCs/>
-          <w:sz w:val="20"/>
-          <w:szCs w:val="20"/>
-        </w:rPr>
-        <w:t>extend</w:t>
-      </w:r>
-      <w:r>
-        <w:rPr>
-          <w:rFonts w:ascii="Times New Roman" w:hAnsi="Times New Roman" w:cs="Times New Roman"/>
-          <w:i/>
-          <w:iCs/>
-          <w:sz w:val="20"/>
-          <w:szCs w:val="20"/>
-        </w:rPr>
-        <w:t xml:space="preserve"> microloan financing to select students with the help of </w:t>
+        <w:t xml:space="preserve">Kids STEM tutoring company looking to extend microloan financing to select students with the help of </w:t>
       </w:r>
       <w:r>
         <w:rPr>
@@ -1610,88 +1434,7 @@
           <w:sz w:val="21"/>
           <w:szCs w:val="21"/>
         </w:rPr>
-        <w:t xml:space="preserve"> and </w:t>
-      </w:r>
-      <w:r>
-        <w:rPr>
-          <w:rFonts w:ascii="Times New Roman" w:hAnsi="Times New Roman" w:cs="Times New Roman"/>
-          <w:iCs/>
-          <w:sz w:val="21"/>
-          <w:szCs w:val="21"/>
-        </w:rPr>
-        <w:t xml:space="preserve">Haar Cascade </w:t>
-      </w:r>
-      <w:r>
-        <w:rPr>
-          <w:rFonts w:ascii="Times New Roman" w:hAnsi="Times New Roman" w:cs="Times New Roman"/>
-          <w:iCs/>
-          <w:sz w:val="21"/>
-          <w:szCs w:val="21"/>
-        </w:rPr>
-        <w:t>OpenCV</w:t>
-      </w:r>
-      <w:r>
-        <w:rPr>
-          <w:rFonts w:ascii="Times New Roman" w:hAnsi="Times New Roman" w:cs="Times New Roman"/>
-          <w:iCs/>
-          <w:sz w:val="21"/>
-          <w:szCs w:val="21"/>
-        </w:rPr>
-        <w:t xml:space="preserve"> model</w:t>
-      </w:r>
-      <w:r>
-        <w:rPr>
-          <w:rFonts w:ascii="Times New Roman" w:hAnsi="Times New Roman" w:cs="Times New Roman"/>
-          <w:iCs/>
-          <w:sz w:val="21"/>
-          <w:szCs w:val="21"/>
-        </w:rPr>
-        <w:t>s</w:t>
-      </w:r>
-      <w:r>
-        <w:rPr>
-          <w:rFonts w:ascii="Times New Roman" w:hAnsi="Times New Roman" w:cs="Times New Roman"/>
-          <w:iCs/>
-          <w:sz w:val="21"/>
-          <w:szCs w:val="21"/>
-        </w:rPr>
-        <w:t xml:space="preserve"> to aggregate attention metrics on 5</w:t>
-      </w:r>
-      <w:r>
-        <w:rPr>
-          <w:rFonts w:ascii="Times New Roman" w:hAnsi="Times New Roman" w:cs="Times New Roman"/>
-          <w:iCs/>
-          <w:sz w:val="21"/>
-          <w:szCs w:val="21"/>
-        </w:rPr>
-        <w:t xml:space="preserve"> to </w:t>
-      </w:r>
-      <w:r>
-        <w:rPr>
-          <w:rFonts w:ascii="Times New Roman" w:hAnsi="Times New Roman" w:cs="Times New Roman"/>
-          <w:iCs/>
-          <w:sz w:val="21"/>
-          <w:szCs w:val="21"/>
-        </w:rPr>
-        <w:t>10</w:t>
-      </w:r>
-      <w:r>
-        <w:rPr>
-          <w:rFonts w:ascii="Times New Roman" w:hAnsi="Times New Roman" w:cs="Times New Roman"/>
-          <w:iCs/>
-          <w:sz w:val="21"/>
-          <w:szCs w:val="21"/>
-        </w:rPr>
-        <w:t xml:space="preserve"> </w:t>
-      </w:r>
-      <w:r>
-        <w:rPr>
-          <w:rFonts w:ascii="Times New Roman" w:hAnsi="Times New Roman" w:cs="Times New Roman"/>
-          <w:iCs/>
-          <w:sz w:val="21"/>
-          <w:szCs w:val="21"/>
-        </w:rPr>
-        <w:t>student online classes</w:t>
+        <w:t xml:space="preserve"> and Haar Cascade OpenCV models to aggregate attention metrics on 5 to 10 student online classes</w:t>
       </w:r>
     </w:p>
     <w:p>
@@ -1723,25 +1466,7 @@
           <w:sz w:val="21"/>
           <w:szCs w:val="21"/>
         </w:rPr>
-        <w:t xml:space="preserve">Uploaded real-time model data to a Firebase backend served </w:t>
-      </w:r>
-      <w:r>
-        <w:rPr>
-          <w:rFonts w:ascii="Times New Roman" w:hAnsi="Times New Roman" w:cs="Times New Roman"/>
-          <w:iCs/>
-          <w:sz w:val="21"/>
-          <w:szCs w:val="21"/>
-        </w:rPr>
-        <w:t>through</w:t>
-      </w:r>
-      <w:r>
-        <w:rPr>
-          <w:rFonts w:ascii="Times New Roman" w:hAnsi="Times New Roman" w:cs="Times New Roman"/>
-          <w:iCs/>
-          <w:sz w:val="21"/>
-          <w:szCs w:val="21"/>
-        </w:rPr>
-        <w:t xml:space="preserve"> a React frontend with live dashboards for monitoring</w:t>
+        <w:t>Uploaded real-time model data to a Firebase backend served through a React frontend with live dashboards for monitoring</w:t>
       </w:r>
     </w:p>
     <w:p>
@@ -1914,6 +1639,40 @@
         </w:rPr>
         <w:t>19</w:t>
       </w:r>
+      <w:r>
+        <w:rPr>
+          <w:rFonts w:ascii="Times New Roman" w:hAnsi="Times New Roman" w:cs="Times New Roman"/>
+          <w:b/>
+          <w:bCs/>
+          <w:sz w:val="21"/>
+          <w:szCs w:val="21"/>
+        </w:rPr>
+        <w:t xml:space="preserve"> [</w:t>
+      </w:r>
+      <w:hyperlink r:id="rId13" w:history="1">
+        <w:r>
+          <w:rPr>
+            <w:rStyle w:val="Hyperlink"/>
+            <w:rFonts w:ascii="Times New Roman" w:hAnsi="Times New Roman" w:cs="Times New Roman"/>
+            <w:b/>
+            <w:bCs/>
+            <w:color w:val="auto"/>
+            <w:sz w:val="21"/>
+            <w:szCs w:val="21"/>
+          </w:rPr>
+          <w:t>GitHub</w:t>
+        </w:r>
+      </w:hyperlink>
+      <w:r>
+        <w:rPr>
+          <w:rFonts w:ascii="Times New Roman" w:hAnsi="Times New Roman" w:cs="Times New Roman"/>
+          <w:b/>
+          <w:bCs/>
+          <w:sz w:val="21"/>
+          <w:szCs w:val="21"/>
+        </w:rPr>
+        <w:t>]</w:t>
+      </w:r>
     </w:p>
     <w:p>
       <w:pPr>
@@ -2121,34 +1880,7 @@
           <w:sz w:val="21"/>
           <w:szCs w:val="21"/>
         </w:rPr>
-        <w:t>E</w:t>
-      </w:r>
-      <w:r>
-        <w:rPr>
-          <w:rFonts w:ascii="Times New Roman" w:hAnsi="Times New Roman" w:cs="Times New Roman"/>
-          <w:iCs/>
-          <w:sz w:val="21"/>
-          <w:szCs w:val="21"/>
-        </w:rPr>
-        <w:t>mploy</w:t>
-      </w:r>
-      <w:r>
-        <w:rPr>
-          <w:rFonts w:ascii="Times New Roman" w:hAnsi="Times New Roman" w:cs="Times New Roman"/>
-          <w:iCs/>
-          <w:sz w:val="21"/>
-          <w:szCs w:val="21"/>
-        </w:rPr>
-        <w:t>ed</w:t>
-      </w:r>
-      <w:r>
-        <w:rPr>
-          <w:rFonts w:ascii="Times New Roman" w:hAnsi="Times New Roman" w:cs="Times New Roman"/>
-          <w:iCs/>
-          <w:sz w:val="21"/>
-          <w:szCs w:val="21"/>
-        </w:rPr>
-        <w:t xml:space="preserve"> industry-standard BI tools </w:t>
+        <w:t xml:space="preserve">Employed industry-standard BI tools </w:t>
       </w:r>
       <w:r>
         <w:rPr>
@@ -2166,18 +1898,9 @@
           <w:sz w:val="21"/>
           <w:szCs w:val="21"/>
         </w:rPr>
-        <w:t xml:space="preserve"> Power BI and Tableau</w:t>
-      </w:r>
-      <w:r>
-        <w:rPr>
-          <w:rFonts w:ascii="Times New Roman" w:hAnsi="Times New Roman" w:cs="Times New Roman"/>
-          <w:iCs/>
-          <w:sz w:val="21"/>
-          <w:szCs w:val="21"/>
-        </w:rPr>
-        <w:t xml:space="preserve"> to </w:t>
-      </w:r>
-      <w:hyperlink r:id="rId11" w:history="1">
+        <w:t xml:space="preserve"> Power BI and Tableau to </w:t>
+      </w:r>
+      <w:hyperlink r:id="rId14" w:history="1">
         <w:r>
           <w:rPr>
             <w:rStyle w:val="Hyperlink"/>
@@ -2256,7 +1979,6 @@
           <w:b/>
           <w:bCs/>
           <w:iCs/>
-          <w:color w:val="000000" w:themeColor="text1"/>
           <w:sz w:val="21"/>
           <w:szCs w:val="21"/>
         </w:rPr>
@@ -2292,117 +2014,7 @@
           <w:sz w:val="21"/>
           <w:szCs w:val="21"/>
         </w:rPr>
-        <w:t xml:space="preserve">Next.js, </w:t>
-      </w:r>
-      <w:r>
-        <w:rPr>
-          <w:rFonts w:ascii="Times New Roman" w:hAnsi="Times New Roman" w:cs="Times New Roman"/>
-          <w:b/>
-          <w:bCs/>
-          <w:iCs/>
-          <w:sz w:val="21"/>
-          <w:szCs w:val="21"/>
-        </w:rPr>
-        <w:t>Mantine</w:t>
-      </w:r>
-      <w:r>
-        <w:rPr>
-          <w:rFonts w:ascii="Times New Roman" w:hAnsi="Times New Roman" w:cs="Times New Roman"/>
-          <w:b/>
-          <w:bCs/>
-          <w:iCs/>
-          <w:sz w:val="21"/>
-          <w:szCs w:val="21"/>
-        </w:rPr>
-        <w:t xml:space="preserve"> UI</w:t>
-      </w:r>
-      <w:r>
-        <w:rPr>
-          <w:rFonts w:ascii="Times New Roman" w:hAnsi="Times New Roman" w:cs="Times New Roman"/>
-          <w:b/>
-          <w:bCs/>
-          <w:iCs/>
-          <w:sz w:val="21"/>
-          <w:szCs w:val="21"/>
-        </w:rPr>
-        <w:t xml:space="preserve">, </w:t>
-      </w:r>
-      <w:r>
-        <w:rPr>
-          <w:rFonts w:ascii="Times New Roman" w:hAnsi="Times New Roman" w:cs="Times New Roman"/>
-          <w:b/>
-          <w:bCs/>
-          <w:iCs/>
-          <w:sz w:val="21"/>
-          <w:szCs w:val="21"/>
-        </w:rPr>
-        <w:t xml:space="preserve">Tailwind, </w:t>
-      </w:r>
-      <w:r>
-        <w:rPr>
-          <w:rFonts w:ascii="Times New Roman" w:hAnsi="Times New Roman" w:cs="Times New Roman"/>
-          <w:b/>
-          <w:bCs/>
-          <w:iCs/>
-          <w:sz w:val="21"/>
-          <w:szCs w:val="21"/>
-        </w:rPr>
-        <w:t>TypeScript, Prisma</w:t>
-      </w:r>
-      <w:r>
-        <w:rPr>
-          <w:rFonts w:ascii="Times New Roman" w:hAnsi="Times New Roman" w:cs="Times New Roman"/>
-          <w:b/>
-          <w:bCs/>
-          <w:iCs/>
-          <w:sz w:val="21"/>
-          <w:szCs w:val="21"/>
-        </w:rPr>
-        <w:t xml:space="preserve"> ORM</w:t>
-      </w:r>
-      <w:r>
-        <w:rPr>
-          <w:rFonts w:ascii="Times New Roman" w:hAnsi="Times New Roman" w:cs="Times New Roman"/>
-          <w:b/>
-          <w:bCs/>
-          <w:iCs/>
-          <w:sz w:val="21"/>
-          <w:szCs w:val="21"/>
-        </w:rPr>
-        <w:t xml:space="preserve"> </w:t>
-      </w:r>
-      <w:r>
-        <w:rPr>
-          <w:rFonts w:ascii="Times New Roman" w:hAnsi="Times New Roman" w:cs="Times New Roman"/>
-          <w:b/>
-          <w:bCs/>
-          <w:iCs/>
-          <w:sz w:val="21"/>
-          <w:szCs w:val="21"/>
-        </w:rPr>
-        <w:t>&amp;</w:t>
-      </w:r>
-      <w:r>
-        <w:rPr>
-          <w:rFonts w:ascii="Times New Roman" w:hAnsi="Times New Roman" w:cs="Times New Roman"/>
-          <w:b/>
-          <w:bCs/>
-          <w:iCs/>
-          <w:sz w:val="21"/>
-          <w:szCs w:val="21"/>
-        </w:rPr>
-        <w:t xml:space="preserve"> MySQL</w:t>
-      </w:r>
-      <w:r>
-        <w:rPr>
-          <w:rFonts w:ascii="Times New Roman" w:hAnsi="Times New Roman" w:cs="Times New Roman"/>
-          <w:b/>
-          <w:bCs/>
-          <w:iCs/>
-          <w:sz w:val="21"/>
-          <w:szCs w:val="21"/>
-        </w:rPr>
-        <w:t>, FastAPI</w:t>
+        <w:t>Next.js, Mantine, Tailwind, TypeScript, Prisma, MySQL, FastAPI</w:t>
       </w:r>
       <w:r>
         <w:rPr>
@@ -2414,276 +2026,16 @@
         </w:rPr>
         <w:tab/>
       </w:r>
-      <w:hyperlink r:id="rId12" w:history="1">
-        <w:r>
-          <w:rPr>
-            <w:rStyle w:val="Hyperlink"/>
-            <w:rFonts w:ascii="Times New Roman" w:hAnsi="Times New Roman" w:cs="Times New Roman"/>
-            <w:b/>
-            <w:iCs/>
-            <w:color w:val="000000" w:themeColor="text1"/>
-            <w:sz w:val="21"/>
-            <w:szCs w:val="21"/>
-          </w:rPr>
-          <w:t>GitHub</w:t>
-        </w:r>
-      </w:hyperlink>
-    </w:p>
-    <w:p>
-      <w:pPr>
-        <w:numPr>
-          <w:ilvl w:val="0"/>
-          <w:numId w:val="1"/>
-        </w:numPr>
-        <w:tabs>
-          <w:tab w:val="left" w:pos="360"/>
-          <w:tab w:val="left" w:pos="1440"/>
-          <w:tab w:val="left" w:pos="5760"/>
-          <w:tab w:val="left" w:pos="7920"/>
-          <w:tab w:val="right" w:pos="10800"/>
-        </w:tabs>
-        <w:spacing w:line="276" w:lineRule="auto"/>
-        <w:ind w:left="0" w:firstLine="0"/>
-        <w:rPr>
-          <w:rFonts w:ascii="Times New Roman" w:hAnsi="Times New Roman" w:cs="Times New Roman"/>
-          <w:iCs/>
-          <w:sz w:val="21"/>
-          <w:szCs w:val="21"/>
-        </w:rPr>
-      </w:pPr>
-      <w:r>
-        <w:rPr>
-          <w:rFonts w:ascii="Times New Roman" w:hAnsi="Times New Roman" w:cs="Times New Roman"/>
-          <w:iCs/>
-          <w:sz w:val="21"/>
-          <w:szCs w:val="21"/>
-        </w:rPr>
-        <w:t>Lead a team of 4 to build an adaptive learning software under the Agile methodology using Notion and Kanban boards</w:t>
-      </w:r>
-    </w:p>
-    <w:p>
-      <w:pPr>
-        <w:numPr>
-          <w:ilvl w:val="0"/>
-          <w:numId w:val="1"/>
-        </w:numPr>
-        <w:tabs>
-          <w:tab w:val="left" w:pos="360"/>
-          <w:tab w:val="left" w:pos="1440"/>
-          <w:tab w:val="left" w:pos="5760"/>
-          <w:tab w:val="left" w:pos="7920"/>
-          <w:tab w:val="right" w:pos="10800"/>
-        </w:tabs>
-        <w:spacing w:line="276" w:lineRule="auto"/>
-        <w:ind w:left="0" w:firstLine="0"/>
-        <w:rPr>
-          <w:rFonts w:ascii="Times New Roman" w:hAnsi="Times New Roman" w:cs="Times New Roman"/>
-          <w:iCs/>
-          <w:sz w:val="21"/>
-          <w:szCs w:val="21"/>
-        </w:rPr>
-      </w:pPr>
-      <w:r>
-        <w:rPr>
-          <w:rFonts w:ascii="Times New Roman" w:hAnsi="Times New Roman" w:cs="Times New Roman"/>
-          <w:iCs/>
-          <w:sz w:val="21"/>
-          <w:szCs w:val="21"/>
-        </w:rPr>
-        <w:t>Crafted</w:t>
-      </w:r>
-      <w:r>
-        <w:rPr>
-          <w:rFonts w:ascii="Times New Roman" w:hAnsi="Times New Roman" w:cs="Times New Roman"/>
-          <w:iCs/>
-          <w:sz w:val="21"/>
-          <w:szCs w:val="21"/>
-        </w:rPr>
-        <w:t xml:space="preserve"> learning courses </w:t>
-      </w:r>
-      <w:r>
-        <w:rPr>
-          <w:rFonts w:ascii="Times New Roman" w:hAnsi="Times New Roman" w:cs="Times New Roman"/>
-          <w:iCs/>
-          <w:sz w:val="21"/>
-          <w:szCs w:val="21"/>
-        </w:rPr>
-        <w:t xml:space="preserve">presented </w:t>
-      </w:r>
-      <w:r>
-        <w:rPr>
-          <w:rFonts w:ascii="Times New Roman" w:hAnsi="Times New Roman" w:cs="Times New Roman"/>
-          <w:iCs/>
-          <w:sz w:val="21"/>
-          <w:szCs w:val="21"/>
-        </w:rPr>
-        <w:t>with Markdown and LaTeX that dynamically suggests questions of appropriate difficulty</w:t>
-      </w:r>
-    </w:p>
-    <w:p>
-      <w:pPr>
-        <w:numPr>
-          <w:ilvl w:val="0"/>
-          <w:numId w:val="1"/>
-        </w:numPr>
-        <w:tabs>
-          <w:tab w:val="left" w:pos="360"/>
-          <w:tab w:val="left" w:pos="1440"/>
-          <w:tab w:val="left" w:pos="5760"/>
-          <w:tab w:val="left" w:pos="7920"/>
-          <w:tab w:val="right" w:pos="10800"/>
-        </w:tabs>
-        <w:spacing w:line="276" w:lineRule="auto"/>
-        <w:ind w:left="0" w:firstLine="0"/>
-        <w:rPr>
-          <w:rFonts w:ascii="Times New Roman" w:hAnsi="Times New Roman" w:cs="Times New Roman"/>
-          <w:iCs/>
-          <w:sz w:val="21"/>
-          <w:szCs w:val="21"/>
-        </w:rPr>
-      </w:pPr>
-      <w:r>
-        <w:rPr>
-          <w:rFonts w:ascii="Times New Roman" w:hAnsi="Times New Roman" w:cs="Times New Roman"/>
-          <w:iCs/>
-          <w:sz w:val="21"/>
-          <w:szCs w:val="21"/>
-        </w:rPr>
-        <w:t>E</w:t>
-      </w:r>
-      <w:r>
-        <w:rPr>
-          <w:rFonts w:ascii="Times New Roman" w:hAnsi="Times New Roman" w:cs="Times New Roman"/>
-          <w:iCs/>
-          <w:sz w:val="21"/>
-          <w:szCs w:val="21"/>
-        </w:rPr>
-        <w:t>stimat</w:t>
-      </w:r>
-      <w:r>
-        <w:rPr>
-          <w:rFonts w:ascii="Times New Roman" w:hAnsi="Times New Roman" w:cs="Times New Roman"/>
-          <w:iCs/>
-          <w:sz w:val="21"/>
-          <w:szCs w:val="21"/>
-        </w:rPr>
-        <w:t xml:space="preserve">ed topic mastery </w:t>
-      </w:r>
-      <w:r>
-        <w:rPr>
-          <w:rFonts w:ascii="Times New Roman" w:hAnsi="Times New Roman" w:cs="Times New Roman"/>
-          <w:iCs/>
-          <w:sz w:val="21"/>
-          <w:szCs w:val="21"/>
-        </w:rPr>
-        <w:t xml:space="preserve">using </w:t>
-      </w:r>
-      <w:r>
-        <w:rPr>
-          <w:rFonts w:ascii="Times New Roman" w:hAnsi="Times New Roman" w:cs="Times New Roman"/>
-          <w:iCs/>
-          <w:sz w:val="21"/>
-          <w:szCs w:val="21"/>
-        </w:rPr>
-        <w:t xml:space="preserve">a Bayesian Knowledge Tracing hidden Markov model wrapped </w:t>
-      </w:r>
-      <w:r>
-        <w:rPr>
-          <w:rFonts w:ascii="Times New Roman" w:hAnsi="Times New Roman" w:cs="Times New Roman"/>
-          <w:iCs/>
-          <w:sz w:val="21"/>
-          <w:szCs w:val="21"/>
-        </w:rPr>
-        <w:t>under</w:t>
-      </w:r>
-      <w:r>
-        <w:rPr>
-          <w:rFonts w:ascii="Times New Roman" w:hAnsi="Times New Roman" w:cs="Times New Roman"/>
-          <w:iCs/>
-          <w:sz w:val="21"/>
-          <w:szCs w:val="21"/>
-        </w:rPr>
-        <w:t xml:space="preserve"> a FastAPI microservice</w:t>
-      </w:r>
-    </w:p>
-    <w:p>
-      <w:pPr>
-        <w:numPr>
-          <w:ilvl w:val="0"/>
-          <w:numId w:val="1"/>
-        </w:numPr>
-        <w:tabs>
-          <w:tab w:val="left" w:pos="360"/>
-          <w:tab w:val="left" w:pos="1440"/>
-          <w:tab w:val="left" w:pos="5760"/>
-          <w:tab w:val="left" w:pos="7920"/>
-          <w:tab w:val="right" w:pos="10800"/>
-        </w:tabs>
-        <w:spacing w:line="276" w:lineRule="auto"/>
-        <w:ind w:left="0" w:firstLine="0"/>
-        <w:rPr>
-          <w:rFonts w:ascii="Times New Roman" w:hAnsi="Times New Roman" w:cs="Times New Roman"/>
-          <w:iCs/>
-          <w:sz w:val="21"/>
-          <w:szCs w:val="21"/>
-        </w:rPr>
-      </w:pPr>
-      <w:r>
-        <w:rPr>
-          <w:rFonts w:ascii="Times New Roman" w:hAnsi="Times New Roman" w:cs="Times New Roman"/>
-          <w:iCs/>
-          <w:sz w:val="21"/>
-          <w:szCs w:val="21"/>
-        </w:rPr>
-        <w:t>Productionized the Docker containerized and Redis cached model to Heroku serverless functions with exposed API endpoints</w:t>
-      </w:r>
-    </w:p>
-    <w:p>
-      <w:pPr>
-        <w:tabs>
-          <w:tab w:val="left" w:pos="360"/>
-          <w:tab w:val="left" w:pos="1440"/>
-          <w:tab w:val="left" w:pos="5760"/>
-          <w:tab w:val="left" w:pos="7920"/>
-          <w:tab w:val="right" w:pos="10800"/>
-        </w:tabs>
-        <w:spacing w:line="276" w:lineRule="auto"/>
-        <w:rPr>
-          <w:b/>
-          <w:bCs/>
-          <w:sz w:val="10"/>
-          <w:szCs w:val="10"/>
-        </w:rPr>
-      </w:pPr>
-    </w:p>
-    <w:p>
-      <w:pPr>
-        <w:tabs>
-          <w:tab w:val="left" w:pos="360"/>
-          <w:tab w:val="left" w:pos="1440"/>
-          <w:tab w:val="left" w:pos="5760"/>
-          <w:tab w:val="left" w:pos="7920"/>
-          <w:tab w:val="right" w:pos="10800"/>
-        </w:tabs>
-        <w:spacing w:line="276" w:lineRule="auto"/>
-        <w:rPr>
-          <w:rFonts w:ascii="Times New Roman" w:hAnsi="Times New Roman" w:cs="Times New Roman"/>
-          <w:b/>
-          <w:bCs/>
-          <w:iCs/>
-          <w:sz w:val="21"/>
-          <w:szCs w:val="21"/>
-        </w:rPr>
-      </w:pPr>
-      <w:r>
-        <w:rPr>
-          <w:rFonts w:ascii="Times New Roman" w:hAnsi="Times New Roman" w:cs="Times New Roman"/>
-          <w:b/>
-          <w:bCs/>
-          <w:sz w:val="21"/>
-          <w:szCs w:val="21"/>
-        </w:rPr>
-        <w:t xml:space="preserve">LaidLE </w:t>
+      <w:r>
+        <w:rPr>
+          <w:rFonts w:ascii="Times New Roman" w:hAnsi="Times New Roman" w:cs="Times New Roman"/>
+          <w:b/>
+          <w:iCs/>
+          <w:sz w:val="21"/>
+          <w:szCs w:val="21"/>
+        </w:rPr>
+        <w:tab/>
+        <w:t xml:space="preserve">2022 </w:t>
       </w:r>
       <w:r>
         <w:rPr>
@@ -2699,569 +2051,11 @@
         <w:rPr>
           <w:rFonts w:ascii="Times New Roman" w:hAnsi="Times New Roman" w:cs="Times New Roman"/>
           <w:b/>
-          <w:bCs/>
-          <w:iCs/>
-          <w:sz w:val="21"/>
-          <w:szCs w:val="21"/>
-        </w:rPr>
-        <w:t xml:space="preserve"> </w:t>
-      </w:r>
-      <w:r>
-        <w:rPr>
-          <w:rFonts w:ascii="Times New Roman" w:hAnsi="Times New Roman" w:cs="Times New Roman"/>
-          <w:b/>
-          <w:bCs/>
-          <w:iCs/>
-          <w:sz w:val="21"/>
-          <w:szCs w:val="21"/>
-        </w:rPr>
-        <w:t xml:space="preserve">Database Technology </w:t>
-      </w:r>
-      <w:r>
-        <w:rPr>
-          <w:rFonts w:ascii="Times New Roman" w:hAnsi="Times New Roman" w:cs="Times New Roman"/>
-          <w:b/>
-          <w:bCs/>
-          <w:iCs/>
-          <w:sz w:val="21"/>
-          <w:szCs w:val="21"/>
-        </w:rPr>
-        <w:t>&amp;</w:t>
-      </w:r>
-      <w:r>
-        <w:rPr>
-          <w:rFonts w:ascii="Times New Roman" w:hAnsi="Times New Roman" w:cs="Times New Roman"/>
-          <w:b/>
-          <w:bCs/>
-          <w:iCs/>
-          <w:sz w:val="21"/>
-          <w:szCs w:val="21"/>
-        </w:rPr>
-        <w:t xml:space="preserve"> Management</w:t>
-      </w:r>
-      <w:r>
-        <w:rPr>
-          <w:rFonts w:ascii="Times New Roman" w:hAnsi="Times New Roman" w:cs="Times New Roman"/>
-          <w:b/>
-          <w:bCs/>
-          <w:iCs/>
-          <w:sz w:val="21"/>
-          <w:szCs w:val="21"/>
-        </w:rPr>
-        <w:t xml:space="preserve"> </w:t>
-      </w:r>
-      <w:r>
-        <w:rPr>
-          <w:rFonts w:ascii="Times New Roman" w:hAnsi="Times New Roman" w:cs="Times New Roman"/>
-          <w:b/>
-          <w:bCs/>
-          <w:iCs/>
-          <w:sz w:val="21"/>
-          <w:szCs w:val="21"/>
-        </w:rPr>
-        <w:t xml:space="preserve">(Grade: A) </w:t>
-      </w:r>
-      <w:r>
-        <w:rPr>
-          <w:rFonts w:ascii="Times New Roman" w:hAnsi="Times New Roman" w:cs="Times New Roman"/>
-          <w:b/>
-          <w:bCs/>
-          <w:iCs/>
-          <w:sz w:val="21"/>
-          <w:szCs w:val="21"/>
-        </w:rPr>
-        <w:t>| Django, Bootstrap, PostgreSQL</w:t>
-      </w:r>
-      <w:r>
-        <w:rPr>
-          <w:rFonts w:ascii="Times New Roman" w:hAnsi="Times New Roman" w:cs="Times New Roman"/>
-          <w:b/>
-          <w:iCs/>
-          <w:sz w:val="21"/>
-          <w:szCs w:val="21"/>
-        </w:rPr>
-        <w:tab/>
-      </w:r>
-      <w:hyperlink r:id="rId13" w:history="1">
-        <w:r>
-          <w:rPr>
-            <w:rStyle w:val="Hyperlink"/>
-            <w:rFonts w:ascii="Times New Roman" w:hAnsi="Times New Roman" w:cs="Times New Roman"/>
-            <w:b/>
-            <w:iCs/>
-            <w:color w:val="auto"/>
-            <w:sz w:val="21"/>
-            <w:szCs w:val="21"/>
-          </w:rPr>
-          <w:t>App</w:t>
-        </w:r>
-      </w:hyperlink>
-      <w:r>
-        <w:rPr>
-          <w:rFonts w:ascii="Times New Roman" w:hAnsi="Times New Roman" w:cs="Times New Roman"/>
-          <w:b/>
-          <w:iCs/>
-          <w:sz w:val="21"/>
-          <w:szCs w:val="21"/>
-        </w:rPr>
-        <w:t xml:space="preserve"> | </w:t>
-      </w:r>
-      <w:hyperlink r:id="rId14" w:history="1">
-        <w:r>
-          <w:rPr>
-            <w:rStyle w:val="Hyperlink"/>
-            <w:rFonts w:ascii="Times New Roman" w:hAnsi="Times New Roman" w:cs="Times New Roman"/>
-            <w:b/>
-            <w:iCs/>
-            <w:color w:val="auto"/>
-            <w:sz w:val="21"/>
-            <w:szCs w:val="21"/>
-          </w:rPr>
-          <w:t>GitHub</w:t>
-        </w:r>
-      </w:hyperlink>
-    </w:p>
-    <w:p>
-      <w:pPr>
-        <w:numPr>
-          <w:ilvl w:val="0"/>
-          <w:numId w:val="1"/>
-        </w:numPr>
-        <w:tabs>
-          <w:tab w:val="left" w:pos="360"/>
-          <w:tab w:val="left" w:pos="1440"/>
-          <w:tab w:val="left" w:pos="5760"/>
-          <w:tab w:val="left" w:pos="7920"/>
-          <w:tab w:val="right" w:pos="10800"/>
-        </w:tabs>
-        <w:spacing w:line="276" w:lineRule="auto"/>
-        <w:ind w:left="0" w:firstLine="0"/>
-        <w:rPr>
-          <w:rFonts w:ascii="Times New Roman" w:hAnsi="Times New Roman" w:cs="Times New Roman"/>
-          <w:iCs/>
-          <w:sz w:val="21"/>
-          <w:szCs w:val="21"/>
-        </w:rPr>
-      </w:pPr>
-      <w:r>
-        <w:rPr>
-          <w:rFonts w:ascii="Times New Roman" w:hAnsi="Times New Roman" w:cs="Times New Roman"/>
-          <w:iCs/>
-          <w:sz w:val="21"/>
-          <w:szCs w:val="21"/>
-        </w:rPr>
-        <w:t>Deployed</w:t>
-      </w:r>
-      <w:r>
-        <w:rPr>
-          <w:rFonts w:ascii="Times New Roman" w:hAnsi="Times New Roman" w:cs="Times New Roman"/>
-          <w:iCs/>
-          <w:sz w:val="21"/>
-          <w:szCs w:val="21"/>
-        </w:rPr>
-        <w:t xml:space="preserve"> a meal</w:t>
-      </w:r>
-      <w:r>
-        <w:rPr>
-          <w:rFonts w:ascii="Times New Roman" w:hAnsi="Times New Roman" w:cs="Times New Roman"/>
-          <w:iCs/>
-          <w:sz w:val="21"/>
-          <w:szCs w:val="21"/>
-        </w:rPr>
-        <w:t xml:space="preserve"> </w:t>
-      </w:r>
-      <w:r>
-        <w:rPr>
-          <w:rFonts w:ascii="Times New Roman" w:hAnsi="Times New Roman" w:cs="Times New Roman"/>
-          <w:iCs/>
-          <w:sz w:val="21"/>
-          <w:szCs w:val="21"/>
-        </w:rPr>
-        <w:t>c</w:t>
-      </w:r>
-      <w:r>
-        <w:rPr>
-          <w:rFonts w:ascii="Times New Roman" w:hAnsi="Times New Roman" w:cs="Times New Roman"/>
-          <w:iCs/>
-          <w:sz w:val="21"/>
-          <w:szCs w:val="21"/>
-        </w:rPr>
-        <w:t xml:space="preserve">rowdsourcing CRUD webapp </w:t>
-      </w:r>
-      <w:r>
-        <w:rPr>
-          <w:rFonts w:ascii="Times New Roman" w:hAnsi="Times New Roman" w:cs="Times New Roman"/>
-          <w:iCs/>
-          <w:sz w:val="21"/>
-          <w:szCs w:val="21"/>
-        </w:rPr>
-        <w:t xml:space="preserve">with </w:t>
-      </w:r>
-      <w:r>
-        <w:rPr>
-          <w:rFonts w:ascii="Times New Roman" w:hAnsi="Times New Roman" w:cs="Times New Roman"/>
-          <w:iCs/>
-          <w:sz w:val="21"/>
-          <w:szCs w:val="21"/>
-        </w:rPr>
-        <w:t xml:space="preserve">a </w:t>
-      </w:r>
-      <w:r>
-        <w:rPr>
-          <w:rFonts w:ascii="Times New Roman" w:hAnsi="Times New Roman" w:cs="Times New Roman"/>
-          <w:iCs/>
-          <w:sz w:val="21"/>
-          <w:szCs w:val="21"/>
-        </w:rPr>
-        <w:t xml:space="preserve">non-ORM </w:t>
-      </w:r>
-      <w:r>
-        <w:rPr>
-          <w:rFonts w:ascii="Times New Roman" w:hAnsi="Times New Roman" w:cs="Times New Roman"/>
-          <w:iCs/>
-          <w:sz w:val="21"/>
-          <w:szCs w:val="21"/>
-        </w:rPr>
-        <w:t xml:space="preserve">raw SQL backend and </w:t>
-      </w:r>
-      <w:r>
-        <w:rPr>
-          <w:rFonts w:ascii="Times New Roman" w:hAnsi="Times New Roman" w:cs="Times New Roman"/>
-          <w:iCs/>
-          <w:sz w:val="21"/>
-          <w:szCs w:val="21"/>
-        </w:rPr>
-        <w:t>session-based authentication</w:t>
-      </w:r>
-    </w:p>
-    <w:p>
-      <w:pPr>
-        <w:numPr>
-          <w:ilvl w:val="0"/>
-          <w:numId w:val="1"/>
-        </w:numPr>
-        <w:tabs>
-          <w:tab w:val="left" w:pos="360"/>
-          <w:tab w:val="left" w:pos="1440"/>
-          <w:tab w:val="left" w:pos="5760"/>
-          <w:tab w:val="left" w:pos="7920"/>
-          <w:tab w:val="right" w:pos="10800"/>
-        </w:tabs>
-        <w:spacing w:line="276" w:lineRule="auto"/>
-        <w:ind w:left="0" w:firstLine="0"/>
-        <w:rPr>
-          <w:rFonts w:ascii="Times New Roman" w:hAnsi="Times New Roman" w:cs="Times New Roman"/>
-          <w:iCs/>
-          <w:sz w:val="21"/>
-          <w:szCs w:val="21"/>
-        </w:rPr>
-      </w:pPr>
-      <w:r>
-        <w:rPr>
-          <w:rFonts w:ascii="Times New Roman" w:hAnsi="Times New Roman" w:cs="Times New Roman"/>
-          <w:iCs/>
-          <w:sz w:val="21"/>
-          <w:szCs w:val="21"/>
-        </w:rPr>
-        <w:t>Feature</w:t>
-      </w:r>
-      <w:r>
-        <w:rPr>
-          <w:rFonts w:ascii="Times New Roman" w:hAnsi="Times New Roman" w:cs="Times New Roman"/>
-          <w:iCs/>
-          <w:sz w:val="21"/>
-          <w:szCs w:val="21"/>
-        </w:rPr>
-        <w:t>d</w:t>
-      </w:r>
-      <w:r>
-        <w:rPr>
-          <w:rFonts w:ascii="Times New Roman" w:hAnsi="Times New Roman" w:cs="Times New Roman"/>
-          <w:iCs/>
-          <w:sz w:val="21"/>
-          <w:szCs w:val="21"/>
-        </w:rPr>
-        <w:t xml:space="preserve"> 4 user-groups with a custom admin panel </w:t>
-      </w:r>
-      <w:r>
-        <w:rPr>
-          <w:rFonts w:ascii="Times New Roman" w:hAnsi="Times New Roman" w:cs="Times New Roman"/>
-          <w:iCs/>
-          <w:sz w:val="21"/>
-          <w:szCs w:val="21"/>
-        </w:rPr>
-        <w:t>alongside</w:t>
-      </w:r>
-      <w:r>
-        <w:rPr>
-          <w:rFonts w:ascii="Times New Roman" w:hAnsi="Times New Roman" w:cs="Times New Roman"/>
-          <w:iCs/>
-          <w:sz w:val="21"/>
-          <w:szCs w:val="21"/>
-        </w:rPr>
-        <w:t xml:space="preserve"> generated </w:t>
-      </w:r>
-      <w:r>
-        <w:rPr>
-          <w:rFonts w:ascii="Times New Roman" w:hAnsi="Times New Roman" w:cs="Times New Roman"/>
-          <w:iCs/>
-          <w:sz w:val="21"/>
-          <w:szCs w:val="21"/>
-        </w:rPr>
-        <w:t xml:space="preserve">QR codes for </w:t>
-      </w:r>
-      <w:r>
-        <w:rPr>
-          <w:rFonts w:ascii="Times New Roman" w:hAnsi="Times New Roman" w:cs="Times New Roman"/>
-          <w:iCs/>
-          <w:sz w:val="21"/>
-          <w:szCs w:val="21"/>
-        </w:rPr>
-        <w:t xml:space="preserve">unique </w:t>
-      </w:r>
-      <w:r>
-        <w:rPr>
-          <w:rFonts w:ascii="Times New Roman" w:hAnsi="Times New Roman" w:cs="Times New Roman"/>
-          <w:iCs/>
-          <w:sz w:val="21"/>
-          <w:szCs w:val="21"/>
-        </w:rPr>
-        <w:t xml:space="preserve">coupon </w:t>
-      </w:r>
-      <w:r>
-        <w:rPr>
-          <w:rFonts w:ascii="Times New Roman" w:hAnsi="Times New Roman" w:cs="Times New Roman"/>
-          <w:iCs/>
-          <w:sz w:val="21"/>
-          <w:szCs w:val="21"/>
-        </w:rPr>
-        <w:t>and reward</w:t>
-      </w:r>
-      <w:r>
-        <w:rPr>
-          <w:rFonts w:ascii="Times New Roman" w:hAnsi="Times New Roman" w:cs="Times New Roman"/>
-          <w:iCs/>
-          <w:sz w:val="21"/>
-          <w:szCs w:val="21"/>
-        </w:rPr>
-        <w:t xml:space="preserve"> </w:t>
-      </w:r>
-      <w:r>
-        <w:rPr>
-          <w:rFonts w:ascii="Times New Roman" w:hAnsi="Times New Roman" w:cs="Times New Roman"/>
-          <w:iCs/>
-          <w:sz w:val="21"/>
-          <w:szCs w:val="21"/>
-        </w:rPr>
-        <w:t>allocation</w:t>
-      </w:r>
-    </w:p>
-    <w:p>
-      <w:pPr>
-        <w:tabs>
-          <w:tab w:val="left" w:pos="360"/>
-          <w:tab w:val="left" w:pos="1440"/>
-          <w:tab w:val="left" w:pos="5760"/>
-          <w:tab w:val="left" w:pos="7920"/>
-          <w:tab w:val="right" w:pos="10800"/>
-        </w:tabs>
-        <w:spacing w:line="276" w:lineRule="auto"/>
-        <w:rPr>
-          <w:rFonts w:ascii="Times New Roman" w:hAnsi="Times New Roman" w:cs="Times New Roman"/>
-          <w:b/>
-          <w:bCs/>
-          <w:sz w:val="10"/>
-          <w:szCs w:val="10"/>
-        </w:rPr>
-      </w:pPr>
-    </w:p>
-    <w:p>
-      <w:pPr>
-        <w:tabs>
-          <w:tab w:val="left" w:pos="360"/>
-          <w:tab w:val="left" w:pos="1440"/>
-          <w:tab w:val="left" w:pos="5760"/>
-          <w:tab w:val="left" w:pos="7920"/>
-          <w:tab w:val="right" w:pos="10800"/>
-        </w:tabs>
-        <w:spacing w:line="276" w:lineRule="auto"/>
-        <w:rPr>
-          <w:rFonts w:ascii="Times New Roman" w:hAnsi="Times New Roman" w:cs="Times New Roman"/>
-          <w:b/>
-          <w:bCs/>
-          <w:iCs/>
-          <w:sz w:val="21"/>
-          <w:szCs w:val="21"/>
-        </w:rPr>
-      </w:pPr>
-      <w:r>
-        <w:rPr>
-          <w:rFonts w:ascii="Times New Roman" w:hAnsi="Times New Roman" w:cs="Times New Roman"/>
-          <w:b/>
-          <w:bCs/>
-          <w:sz w:val="21"/>
-          <w:szCs w:val="21"/>
-        </w:rPr>
-        <w:t>HDB Resale</w:t>
-      </w:r>
-      <w:r>
-        <w:rPr>
-          <w:rFonts w:ascii="Times New Roman" w:hAnsi="Times New Roman" w:cs="Times New Roman"/>
-          <w:b/>
-          <w:bCs/>
-          <w:sz w:val="21"/>
-          <w:szCs w:val="21"/>
-        </w:rPr>
-        <w:t xml:space="preserve"> Price</w:t>
-      </w:r>
-      <w:r>
-        <w:rPr>
-          <w:rFonts w:ascii="Times New Roman" w:hAnsi="Times New Roman" w:cs="Times New Roman"/>
-          <w:b/>
-          <w:bCs/>
-          <w:sz w:val="21"/>
-          <w:szCs w:val="21"/>
-        </w:rPr>
-        <w:t xml:space="preserve"> Predict</w:t>
-      </w:r>
-      <w:r>
-        <w:rPr>
-          <w:rFonts w:ascii="Times New Roman" w:hAnsi="Times New Roman" w:cs="Times New Roman"/>
-          <w:b/>
-          <w:bCs/>
-          <w:sz w:val="21"/>
-          <w:szCs w:val="21"/>
-        </w:rPr>
-        <w:t>or</w:t>
-      </w:r>
-      <w:r>
-        <w:rPr>
-          <w:rFonts w:ascii="Times New Roman" w:hAnsi="Times New Roman" w:cs="Times New Roman"/>
-          <w:b/>
-          <w:bCs/>
-          <w:sz w:val="21"/>
-          <w:szCs w:val="21"/>
-        </w:rPr>
-        <w:t xml:space="preserve"> </w:t>
-      </w:r>
-      <w:r>
-        <w:rPr>
-          <w:rFonts w:ascii="Times New Roman" w:hAnsi="Times New Roman" w:cs="Times New Roman"/>
-          <w:b/>
-          <w:bCs/>
-          <w:sz w:val="21"/>
-          <w:szCs w:val="21"/>
-        </w:rPr>
-        <w:t>–</w:t>
-      </w:r>
-      <w:r>
-        <w:rPr>
-          <w:rFonts w:ascii="Times New Roman" w:hAnsi="Times New Roman" w:cs="Times New Roman"/>
-          <w:b/>
-          <w:bCs/>
-          <w:iCs/>
-          <w:sz w:val="21"/>
-          <w:szCs w:val="21"/>
-        </w:rPr>
-        <w:t xml:space="preserve"> </w:t>
-      </w:r>
-      <w:r>
-        <w:rPr>
-          <w:rFonts w:ascii="Times New Roman" w:hAnsi="Times New Roman" w:cs="Times New Roman"/>
-          <w:b/>
-          <w:bCs/>
-          <w:iCs/>
-          <w:sz w:val="21"/>
-          <w:szCs w:val="21"/>
-        </w:rPr>
-        <w:t>Learning from Data</w:t>
-      </w:r>
-      <w:r>
-        <w:rPr>
-          <w:rFonts w:ascii="Times New Roman" w:hAnsi="Times New Roman" w:cs="Times New Roman"/>
-          <w:b/>
-          <w:bCs/>
-          <w:iCs/>
-          <w:sz w:val="21"/>
-          <w:szCs w:val="21"/>
-        </w:rPr>
-        <w:t xml:space="preserve"> </w:t>
-      </w:r>
-      <w:r>
-        <w:rPr>
-          <w:rFonts w:ascii="Times New Roman" w:hAnsi="Times New Roman" w:cs="Times New Roman"/>
-          <w:b/>
-          <w:bCs/>
-          <w:iCs/>
-          <w:sz w:val="21"/>
-          <w:szCs w:val="21"/>
-        </w:rPr>
-        <w:t xml:space="preserve">(Grade: A) </w:t>
-      </w:r>
-      <w:r>
-        <w:rPr>
-          <w:rFonts w:ascii="Times New Roman" w:hAnsi="Times New Roman" w:cs="Times New Roman"/>
-          <w:b/>
-          <w:bCs/>
-          <w:iCs/>
-          <w:sz w:val="21"/>
-          <w:szCs w:val="21"/>
-        </w:rPr>
-        <w:t xml:space="preserve">| Streamlit, </w:t>
-      </w:r>
-      <w:r>
-        <w:rPr>
-          <w:rFonts w:ascii="Times New Roman" w:hAnsi="Times New Roman" w:cs="Times New Roman"/>
-          <w:b/>
-          <w:bCs/>
-          <w:iCs/>
-          <w:sz w:val="21"/>
-          <w:szCs w:val="21"/>
-        </w:rPr>
-        <w:t>TensorFlow</w:t>
-      </w:r>
-      <w:r>
-        <w:rPr>
-          <w:rFonts w:ascii="Times New Roman" w:hAnsi="Times New Roman" w:cs="Times New Roman"/>
-          <w:b/>
-          <w:bCs/>
-          <w:iCs/>
-          <w:sz w:val="21"/>
-          <w:szCs w:val="21"/>
-        </w:rPr>
-        <w:t>, S</w:t>
-      </w:r>
-      <w:r>
-        <w:rPr>
-          <w:rFonts w:ascii="Times New Roman" w:hAnsi="Times New Roman" w:cs="Times New Roman"/>
-          <w:b/>
-          <w:bCs/>
-          <w:iCs/>
-          <w:sz w:val="21"/>
-          <w:szCs w:val="21"/>
-        </w:rPr>
-        <w:t>kl</w:t>
-      </w:r>
-      <w:r>
-        <w:rPr>
-          <w:rFonts w:ascii="Times New Roman" w:hAnsi="Times New Roman" w:cs="Times New Roman"/>
-          <w:b/>
-          <w:bCs/>
-          <w:iCs/>
-          <w:sz w:val="21"/>
-          <w:szCs w:val="21"/>
-        </w:rPr>
-        <w:t>earn</w:t>
-      </w:r>
-      <w:r>
-        <w:rPr>
-          <w:rFonts w:ascii="Times New Roman" w:hAnsi="Times New Roman" w:cs="Times New Roman"/>
-          <w:b/>
-          <w:iCs/>
-          <w:sz w:val="21"/>
-          <w:szCs w:val="21"/>
-        </w:rPr>
-        <w:tab/>
+          <w:iCs/>
+          <w:sz w:val="21"/>
+          <w:szCs w:val="21"/>
+        </w:rPr>
+        <w:t xml:space="preserve"> 2023 [</w:t>
       </w:r>
       <w:hyperlink r:id="rId15" w:history="1">
         <w:r>
@@ -3274,7 +2068,31 @@
             <w:sz w:val="21"/>
             <w:szCs w:val="21"/>
           </w:rPr>
-          <w:t>App</w:t>
+          <w:t>A</w:t>
+        </w:r>
+        <w:r>
+          <w:rPr>
+            <w:rStyle w:val="Hyperlink"/>
+            <w:rFonts w:ascii="Times New Roman" w:hAnsi="Times New Roman" w:cs="Times New Roman"/>
+            <w:b/>
+            <w:iCs/>
+            <w:color w:val="auto"/>
+            <w:sz w:val="21"/>
+            <w:szCs w:val="21"/>
+          </w:rPr>
+          <w:t>p</w:t>
+        </w:r>
+        <w:r>
+          <w:rPr>
+            <w:rStyle w:val="Hyperlink"/>
+            <w:rFonts w:ascii="Times New Roman" w:hAnsi="Times New Roman" w:cs="Times New Roman"/>
+            <w:b/>
+            <w:iCs/>
+            <w:color w:val="auto"/>
+            <w:sz w:val="21"/>
+            <w:szCs w:val="21"/>
+          </w:rPr>
+          <w:t>p</w:t>
         </w:r>
       </w:hyperlink>
       <w:r>
@@ -3285,7 +2103,17 @@
           <w:sz w:val="21"/>
           <w:szCs w:val="21"/>
         </w:rPr>
-        <w:t xml:space="preserve"> | </w:t>
+        <w:t xml:space="preserve"> </w:t>
+      </w:r>
+      <w:r>
+        <w:rPr>
+          <w:rFonts w:ascii="Times New Roman" w:hAnsi="Times New Roman" w:cs="Times New Roman"/>
+          <w:b/>
+          <w:iCs/>
+          <w:sz w:val="21"/>
+          <w:szCs w:val="21"/>
+        </w:rPr>
+        <w:t xml:space="preserve">| </w:t>
       </w:r>
       <w:hyperlink r:id="rId16" w:history="1">
         <w:r>
@@ -3301,6 +2129,18 @@
           <w:t>GitHub</w:t>
         </w:r>
       </w:hyperlink>
+      <w:r>
+        <w:rPr>
+          <w:rStyle w:val="Hyperlink"/>
+          <w:rFonts w:ascii="Times New Roman" w:hAnsi="Times New Roman" w:cs="Times New Roman"/>
+          <w:b/>
+          <w:iCs/>
+          <w:color w:val="auto"/>
+          <w:sz w:val="21"/>
+          <w:szCs w:val="21"/>
+        </w:rPr>
+        <w:t>]</w:t>
+      </w:r>
     </w:p>
     <w:p>
       <w:pPr>
@@ -3331,110 +2171,15 @@
           <w:sz w:val="21"/>
           <w:szCs w:val="21"/>
         </w:rPr>
-        <w:t>Spun up</w:t>
-      </w:r>
-      <w:r>
-        <w:rPr>
-          <w:rFonts w:ascii="Times New Roman" w:hAnsi="Times New Roman" w:cs="Times New Roman"/>
-          <w:iCs/>
-          <w:sz w:val="21"/>
-          <w:szCs w:val="21"/>
-        </w:rPr>
-        <w:t xml:space="preserve"> </w:t>
-      </w:r>
-      <w:r>
-        <w:rPr>
-          <w:rFonts w:ascii="Times New Roman" w:hAnsi="Times New Roman" w:cs="Times New Roman"/>
-          <w:iCs/>
-          <w:sz w:val="21"/>
-          <w:szCs w:val="21"/>
-        </w:rPr>
-        <w:t xml:space="preserve">a </w:t>
-      </w:r>
-      <w:r>
-        <w:rPr>
-          <w:rFonts w:ascii="Times New Roman" w:hAnsi="Times New Roman" w:cs="Times New Roman"/>
-          <w:iCs/>
-          <w:sz w:val="21"/>
-          <w:szCs w:val="21"/>
-        </w:rPr>
-        <w:t xml:space="preserve">Streamlit </w:t>
-      </w:r>
-      <w:r>
-        <w:rPr>
-          <w:rFonts w:ascii="Times New Roman" w:hAnsi="Times New Roman" w:cs="Times New Roman"/>
-          <w:iCs/>
-          <w:sz w:val="21"/>
-          <w:szCs w:val="21"/>
-        </w:rPr>
-        <w:t>webapp with traditional ML and ANNs</w:t>
-      </w:r>
-      <w:r>
-        <w:rPr>
-          <w:rFonts w:ascii="Times New Roman" w:hAnsi="Times New Roman" w:cs="Times New Roman"/>
-          <w:iCs/>
-          <w:sz w:val="21"/>
-          <w:szCs w:val="21"/>
-        </w:rPr>
-        <w:t xml:space="preserve"> trained </w:t>
-      </w:r>
-      <w:r>
-        <w:rPr>
-          <w:rFonts w:ascii="Times New Roman" w:hAnsi="Times New Roman" w:cs="Times New Roman"/>
-          <w:iCs/>
-          <w:sz w:val="21"/>
-          <w:szCs w:val="21"/>
-        </w:rPr>
-        <w:t xml:space="preserve">using </w:t>
-      </w:r>
-      <w:r>
-        <w:rPr>
-          <w:rFonts w:ascii="Times New Roman" w:hAnsi="Times New Roman" w:cs="Times New Roman"/>
-          <w:iCs/>
-          <w:sz w:val="21"/>
-          <w:szCs w:val="21"/>
-        </w:rPr>
-        <w:t xml:space="preserve">5-year </w:t>
-      </w:r>
-      <w:r>
-        <w:rPr>
-          <w:rFonts w:ascii="Times New Roman" w:hAnsi="Times New Roman" w:cs="Times New Roman"/>
-          <w:iCs/>
-          <w:sz w:val="21"/>
-          <w:szCs w:val="21"/>
-        </w:rPr>
-        <w:t xml:space="preserve">historical </w:t>
-      </w:r>
-      <w:r>
-        <w:rPr>
-          <w:rFonts w:ascii="Times New Roman" w:hAnsi="Times New Roman" w:cs="Times New Roman"/>
-          <w:iCs/>
-          <w:sz w:val="21"/>
-          <w:szCs w:val="21"/>
-        </w:rPr>
-        <w:t>HDB</w:t>
-      </w:r>
-      <w:r>
-        <w:rPr>
-          <w:rFonts w:ascii="Times New Roman" w:hAnsi="Times New Roman" w:cs="Times New Roman"/>
-          <w:iCs/>
-          <w:sz w:val="21"/>
-          <w:szCs w:val="21"/>
-        </w:rPr>
-        <w:t xml:space="preserve"> prices </w:t>
-      </w:r>
-      <w:r>
-        <w:rPr>
-          <w:rFonts w:ascii="Times New Roman" w:hAnsi="Times New Roman" w:cs="Times New Roman"/>
-          <w:iCs/>
-          <w:sz w:val="21"/>
-          <w:szCs w:val="21"/>
-        </w:rPr>
-        <w:t>from Data.gov.sg</w:t>
-      </w:r>
-    </w:p>
-    <w:p>
-      <w:pPr>
+        <w:t>Lead a team of 4 to build an adaptive learning software under the Agile methodology using Notion and Kanban boards</w:t>
+      </w:r>
+    </w:p>
+    <w:p>
+      <w:pPr>
+        <w:numPr>
+          <w:ilvl w:val="0"/>
+          <w:numId w:val="1"/>
+        </w:numPr>
         <w:tabs>
           <w:tab w:val="left" w:pos="360"/>
           <w:tab w:val="left" w:pos="1440"/>
@@ -3443,6 +2188,995 @@
           <w:tab w:val="right" w:pos="10800"/>
         </w:tabs>
         <w:spacing w:line="276" w:lineRule="auto"/>
+        <w:ind w:left="0" w:firstLine="0"/>
+        <w:rPr>
+          <w:rFonts w:ascii="Times New Roman" w:hAnsi="Times New Roman" w:cs="Times New Roman"/>
+          <w:iCs/>
+          <w:sz w:val="21"/>
+          <w:szCs w:val="21"/>
+        </w:rPr>
+      </w:pPr>
+      <w:r>
+        <w:rPr>
+          <w:rFonts w:ascii="Times New Roman" w:hAnsi="Times New Roman" w:cs="Times New Roman"/>
+          <w:iCs/>
+          <w:sz w:val="21"/>
+          <w:szCs w:val="21"/>
+        </w:rPr>
+        <w:t>Crafted</w:t>
+      </w:r>
+      <w:r>
+        <w:rPr>
+          <w:rFonts w:ascii="Times New Roman" w:hAnsi="Times New Roman" w:cs="Times New Roman"/>
+          <w:iCs/>
+          <w:sz w:val="21"/>
+          <w:szCs w:val="21"/>
+        </w:rPr>
+        <w:t xml:space="preserve"> learning courses </w:t>
+      </w:r>
+      <w:r>
+        <w:rPr>
+          <w:rFonts w:ascii="Times New Roman" w:hAnsi="Times New Roman" w:cs="Times New Roman"/>
+          <w:iCs/>
+          <w:sz w:val="21"/>
+          <w:szCs w:val="21"/>
+        </w:rPr>
+        <w:t xml:space="preserve">presented </w:t>
+      </w:r>
+      <w:r>
+        <w:rPr>
+          <w:rFonts w:ascii="Times New Roman" w:hAnsi="Times New Roman" w:cs="Times New Roman"/>
+          <w:iCs/>
+          <w:sz w:val="21"/>
+          <w:szCs w:val="21"/>
+        </w:rPr>
+        <w:t>with Markdown and LaTeX that dynamically suggests questions of appropriate difficulty</w:t>
+      </w:r>
+    </w:p>
+    <w:p>
+      <w:pPr>
+        <w:numPr>
+          <w:ilvl w:val="0"/>
+          <w:numId w:val="1"/>
+        </w:numPr>
+        <w:tabs>
+          <w:tab w:val="left" w:pos="360"/>
+          <w:tab w:val="left" w:pos="1440"/>
+          <w:tab w:val="left" w:pos="5760"/>
+          <w:tab w:val="left" w:pos="7920"/>
+          <w:tab w:val="right" w:pos="10800"/>
+        </w:tabs>
+        <w:spacing w:line="276" w:lineRule="auto"/>
+        <w:ind w:left="0" w:firstLine="0"/>
+        <w:rPr>
+          <w:rFonts w:ascii="Times New Roman" w:hAnsi="Times New Roman" w:cs="Times New Roman"/>
+          <w:iCs/>
+          <w:sz w:val="21"/>
+          <w:szCs w:val="21"/>
+        </w:rPr>
+      </w:pPr>
+      <w:r>
+        <w:rPr>
+          <w:rFonts w:ascii="Times New Roman" w:hAnsi="Times New Roman" w:cs="Times New Roman"/>
+          <w:iCs/>
+          <w:sz w:val="21"/>
+          <w:szCs w:val="21"/>
+        </w:rPr>
+        <w:t>E</w:t>
+      </w:r>
+      <w:r>
+        <w:rPr>
+          <w:rFonts w:ascii="Times New Roman" w:hAnsi="Times New Roman" w:cs="Times New Roman"/>
+          <w:iCs/>
+          <w:sz w:val="21"/>
+          <w:szCs w:val="21"/>
+        </w:rPr>
+        <w:t>stimat</w:t>
+      </w:r>
+      <w:r>
+        <w:rPr>
+          <w:rFonts w:ascii="Times New Roman" w:hAnsi="Times New Roman" w:cs="Times New Roman"/>
+          <w:iCs/>
+          <w:sz w:val="21"/>
+          <w:szCs w:val="21"/>
+        </w:rPr>
+        <w:t xml:space="preserve">ed topic mastery </w:t>
+      </w:r>
+      <w:r>
+        <w:rPr>
+          <w:rFonts w:ascii="Times New Roman" w:hAnsi="Times New Roman" w:cs="Times New Roman"/>
+          <w:iCs/>
+          <w:sz w:val="21"/>
+          <w:szCs w:val="21"/>
+        </w:rPr>
+        <w:t xml:space="preserve">using </w:t>
+      </w:r>
+      <w:r>
+        <w:rPr>
+          <w:rFonts w:ascii="Times New Roman" w:hAnsi="Times New Roman" w:cs="Times New Roman"/>
+          <w:iCs/>
+          <w:sz w:val="21"/>
+          <w:szCs w:val="21"/>
+        </w:rPr>
+        <w:t xml:space="preserve">a Bayesian Knowledge Tracing hidden Markov model wrapped </w:t>
+      </w:r>
+      <w:r>
+        <w:rPr>
+          <w:rFonts w:ascii="Times New Roman" w:hAnsi="Times New Roman" w:cs="Times New Roman"/>
+          <w:iCs/>
+          <w:sz w:val="21"/>
+          <w:szCs w:val="21"/>
+        </w:rPr>
+        <w:t>under</w:t>
+      </w:r>
+      <w:r>
+        <w:rPr>
+          <w:rFonts w:ascii="Times New Roman" w:hAnsi="Times New Roman" w:cs="Times New Roman"/>
+          <w:iCs/>
+          <w:sz w:val="21"/>
+          <w:szCs w:val="21"/>
+        </w:rPr>
+        <w:t xml:space="preserve"> a FastAPI microservice</w:t>
+      </w:r>
+    </w:p>
+    <w:p>
+      <w:pPr>
+        <w:numPr>
+          <w:ilvl w:val="0"/>
+          <w:numId w:val="1"/>
+        </w:numPr>
+        <w:tabs>
+          <w:tab w:val="left" w:pos="360"/>
+          <w:tab w:val="left" w:pos="1440"/>
+          <w:tab w:val="left" w:pos="5760"/>
+          <w:tab w:val="left" w:pos="7920"/>
+          <w:tab w:val="right" w:pos="10800"/>
+        </w:tabs>
+        <w:spacing w:line="276" w:lineRule="auto"/>
+        <w:ind w:left="0" w:firstLine="0"/>
+        <w:rPr>
+          <w:rFonts w:ascii="Times New Roman" w:hAnsi="Times New Roman" w:cs="Times New Roman"/>
+          <w:iCs/>
+          <w:sz w:val="21"/>
+          <w:szCs w:val="21"/>
+        </w:rPr>
+      </w:pPr>
+      <w:r>
+        <w:rPr>
+          <w:rFonts w:ascii="Times New Roman" w:hAnsi="Times New Roman" w:cs="Times New Roman"/>
+          <w:iCs/>
+          <w:sz w:val="21"/>
+          <w:szCs w:val="21"/>
+        </w:rPr>
+        <w:t>Productionized the Docker containerized and Redis cached model to Heroku serverless functions with exposed API endpoints</w:t>
+      </w:r>
+    </w:p>
+    <w:p>
+      <w:pPr>
+        <w:tabs>
+          <w:tab w:val="left" w:pos="360"/>
+          <w:tab w:val="left" w:pos="1440"/>
+          <w:tab w:val="left" w:pos="5760"/>
+          <w:tab w:val="left" w:pos="7920"/>
+          <w:tab w:val="right" w:pos="10800"/>
+        </w:tabs>
+        <w:spacing w:line="276" w:lineRule="auto"/>
+        <w:rPr>
+          <w:b/>
+          <w:bCs/>
+          <w:sz w:val="10"/>
+          <w:szCs w:val="10"/>
+        </w:rPr>
+      </w:pPr>
+    </w:p>
+    <w:p>
+      <w:pPr>
+        <w:tabs>
+          <w:tab w:val="left" w:pos="360"/>
+          <w:tab w:val="left" w:pos="1440"/>
+          <w:tab w:val="left" w:pos="5760"/>
+          <w:tab w:val="left" w:pos="7920"/>
+          <w:tab w:val="right" w:pos="10800"/>
+        </w:tabs>
+        <w:spacing w:line="276" w:lineRule="auto"/>
+        <w:rPr>
+          <w:rFonts w:ascii="Times New Roman" w:hAnsi="Times New Roman" w:cs="Times New Roman"/>
+          <w:b/>
+          <w:bCs/>
+          <w:iCs/>
+          <w:sz w:val="21"/>
+          <w:szCs w:val="21"/>
+        </w:rPr>
+      </w:pPr>
+      <w:r>
+        <w:rPr>
+          <w:rFonts w:ascii="Times New Roman" w:hAnsi="Times New Roman" w:cs="Times New Roman"/>
+          <w:b/>
+          <w:bCs/>
+          <w:sz w:val="21"/>
+          <w:szCs w:val="21"/>
+        </w:rPr>
+        <w:t xml:space="preserve">LaidLE </w:t>
+      </w:r>
+      <w:r>
+        <w:rPr>
+          <w:rFonts w:ascii="Times New Roman" w:hAnsi="Times New Roman" w:cs="Times New Roman"/>
+          <w:b/>
+          <w:bCs/>
+          <w:sz w:val="21"/>
+          <w:szCs w:val="21"/>
+        </w:rPr>
+        <w:t>–</w:t>
+      </w:r>
+      <w:r>
+        <w:rPr>
+          <w:rFonts w:ascii="Times New Roman" w:hAnsi="Times New Roman" w:cs="Times New Roman"/>
+          <w:b/>
+          <w:bCs/>
+          <w:iCs/>
+          <w:sz w:val="21"/>
+          <w:szCs w:val="21"/>
+        </w:rPr>
+        <w:t xml:space="preserve"> </w:t>
+      </w:r>
+      <w:r>
+        <w:rPr>
+          <w:rFonts w:ascii="Times New Roman" w:hAnsi="Times New Roman" w:cs="Times New Roman"/>
+          <w:b/>
+          <w:bCs/>
+          <w:iCs/>
+          <w:sz w:val="21"/>
+          <w:szCs w:val="21"/>
+        </w:rPr>
+        <w:t xml:space="preserve">Database Technology </w:t>
+      </w:r>
+      <w:r>
+        <w:rPr>
+          <w:rFonts w:ascii="Times New Roman" w:hAnsi="Times New Roman" w:cs="Times New Roman"/>
+          <w:b/>
+          <w:bCs/>
+          <w:iCs/>
+          <w:sz w:val="21"/>
+          <w:szCs w:val="21"/>
+        </w:rPr>
+        <w:t>&amp;</w:t>
+      </w:r>
+      <w:r>
+        <w:rPr>
+          <w:rFonts w:ascii="Times New Roman" w:hAnsi="Times New Roman" w:cs="Times New Roman"/>
+          <w:b/>
+          <w:bCs/>
+          <w:iCs/>
+          <w:sz w:val="21"/>
+          <w:szCs w:val="21"/>
+        </w:rPr>
+        <w:t xml:space="preserve"> Management</w:t>
+      </w:r>
+      <w:r>
+        <w:rPr>
+          <w:rFonts w:ascii="Times New Roman" w:hAnsi="Times New Roman" w:cs="Times New Roman"/>
+          <w:b/>
+          <w:bCs/>
+          <w:iCs/>
+          <w:sz w:val="21"/>
+          <w:szCs w:val="21"/>
+        </w:rPr>
+        <w:t xml:space="preserve"> </w:t>
+      </w:r>
+      <w:r>
+        <w:rPr>
+          <w:rFonts w:ascii="Times New Roman" w:hAnsi="Times New Roman" w:cs="Times New Roman"/>
+          <w:b/>
+          <w:bCs/>
+          <w:iCs/>
+          <w:sz w:val="21"/>
+          <w:szCs w:val="21"/>
+        </w:rPr>
+        <w:t xml:space="preserve">(Grade: A) </w:t>
+      </w:r>
+      <w:r>
+        <w:rPr>
+          <w:rFonts w:ascii="Times New Roman" w:hAnsi="Times New Roman" w:cs="Times New Roman"/>
+          <w:b/>
+          <w:bCs/>
+          <w:iCs/>
+          <w:sz w:val="21"/>
+          <w:szCs w:val="21"/>
+        </w:rPr>
+        <w:t>| Django, Bootstrap, PostgreSQL</w:t>
+      </w:r>
+      <w:r>
+        <w:rPr>
+          <w:rFonts w:ascii="Times New Roman" w:hAnsi="Times New Roman" w:cs="Times New Roman"/>
+          <w:b/>
+          <w:iCs/>
+          <w:sz w:val="21"/>
+          <w:szCs w:val="21"/>
+        </w:rPr>
+        <w:tab/>
+      </w:r>
+      <w:r>
+        <w:rPr>
+          <w:rFonts w:ascii="Times New Roman" w:hAnsi="Times New Roman" w:cs="Times New Roman"/>
+          <w:b/>
+          <w:iCs/>
+          <w:sz w:val="21"/>
+          <w:szCs w:val="21"/>
+        </w:rPr>
+        <w:t>Apr 2021 [</w:t>
+      </w:r>
+      <w:hyperlink r:id="rId17" w:history="1">
+        <w:r>
+          <w:rPr>
+            <w:rStyle w:val="Hyperlink"/>
+            <w:rFonts w:ascii="Times New Roman" w:hAnsi="Times New Roman" w:cs="Times New Roman"/>
+            <w:b/>
+            <w:iCs/>
+            <w:color w:val="auto"/>
+            <w:sz w:val="21"/>
+            <w:szCs w:val="21"/>
+          </w:rPr>
+          <w:t>GitHub</w:t>
+        </w:r>
+      </w:hyperlink>
+      <w:r>
+        <w:rPr>
+          <w:rStyle w:val="Hyperlink"/>
+          <w:rFonts w:ascii="Times New Roman" w:hAnsi="Times New Roman" w:cs="Times New Roman"/>
+          <w:b/>
+          <w:iCs/>
+          <w:color w:val="auto"/>
+          <w:sz w:val="21"/>
+          <w:szCs w:val="21"/>
+        </w:rPr>
+        <w:t>]</w:t>
+      </w:r>
+    </w:p>
+    <w:p>
+      <w:pPr>
+        <w:numPr>
+          <w:ilvl w:val="0"/>
+          <w:numId w:val="1"/>
+        </w:numPr>
+        <w:tabs>
+          <w:tab w:val="left" w:pos="360"/>
+          <w:tab w:val="left" w:pos="1440"/>
+          <w:tab w:val="left" w:pos="5760"/>
+          <w:tab w:val="left" w:pos="7920"/>
+          <w:tab w:val="right" w:pos="10800"/>
+        </w:tabs>
+        <w:spacing w:line="276" w:lineRule="auto"/>
+        <w:ind w:left="0" w:firstLine="0"/>
+        <w:rPr>
+          <w:rFonts w:ascii="Times New Roman" w:hAnsi="Times New Roman" w:cs="Times New Roman"/>
+          <w:iCs/>
+          <w:sz w:val="21"/>
+          <w:szCs w:val="21"/>
+        </w:rPr>
+      </w:pPr>
+      <w:r>
+        <w:rPr>
+          <w:rFonts w:ascii="Times New Roman" w:hAnsi="Times New Roman" w:cs="Times New Roman"/>
+          <w:iCs/>
+          <w:sz w:val="21"/>
+          <w:szCs w:val="21"/>
+        </w:rPr>
+        <w:t>Deployed</w:t>
+      </w:r>
+      <w:r>
+        <w:rPr>
+          <w:rFonts w:ascii="Times New Roman" w:hAnsi="Times New Roman" w:cs="Times New Roman"/>
+          <w:iCs/>
+          <w:sz w:val="21"/>
+          <w:szCs w:val="21"/>
+        </w:rPr>
+        <w:t xml:space="preserve"> a meal</w:t>
+      </w:r>
+      <w:r>
+        <w:rPr>
+          <w:rFonts w:ascii="Times New Roman" w:hAnsi="Times New Roman" w:cs="Times New Roman"/>
+          <w:iCs/>
+          <w:sz w:val="21"/>
+          <w:szCs w:val="21"/>
+        </w:rPr>
+        <w:t xml:space="preserve"> </w:t>
+      </w:r>
+      <w:r>
+        <w:rPr>
+          <w:rFonts w:ascii="Times New Roman" w:hAnsi="Times New Roman" w:cs="Times New Roman"/>
+          <w:iCs/>
+          <w:sz w:val="21"/>
+          <w:szCs w:val="21"/>
+        </w:rPr>
+        <w:t>c</w:t>
+      </w:r>
+      <w:r>
+        <w:rPr>
+          <w:rFonts w:ascii="Times New Roman" w:hAnsi="Times New Roman" w:cs="Times New Roman"/>
+          <w:iCs/>
+          <w:sz w:val="21"/>
+          <w:szCs w:val="21"/>
+        </w:rPr>
+        <w:t xml:space="preserve">rowdsourcing CRUD webapp </w:t>
+      </w:r>
+      <w:r>
+        <w:rPr>
+          <w:rFonts w:ascii="Times New Roman" w:hAnsi="Times New Roman" w:cs="Times New Roman"/>
+          <w:iCs/>
+          <w:sz w:val="21"/>
+          <w:szCs w:val="21"/>
+        </w:rPr>
+        <w:t xml:space="preserve">with </w:t>
+      </w:r>
+      <w:r>
+        <w:rPr>
+          <w:rFonts w:ascii="Times New Roman" w:hAnsi="Times New Roman" w:cs="Times New Roman"/>
+          <w:iCs/>
+          <w:sz w:val="21"/>
+          <w:szCs w:val="21"/>
+        </w:rPr>
+        <w:t xml:space="preserve">a </w:t>
+      </w:r>
+      <w:r>
+        <w:rPr>
+          <w:rFonts w:ascii="Times New Roman" w:hAnsi="Times New Roman" w:cs="Times New Roman"/>
+          <w:iCs/>
+          <w:sz w:val="21"/>
+          <w:szCs w:val="21"/>
+        </w:rPr>
+        <w:t xml:space="preserve">non-ORM </w:t>
+      </w:r>
+      <w:r>
+        <w:rPr>
+          <w:rFonts w:ascii="Times New Roman" w:hAnsi="Times New Roman" w:cs="Times New Roman"/>
+          <w:iCs/>
+          <w:sz w:val="21"/>
+          <w:szCs w:val="21"/>
+        </w:rPr>
+        <w:t xml:space="preserve">raw SQL backend and </w:t>
+      </w:r>
+      <w:r>
+        <w:rPr>
+          <w:rFonts w:ascii="Times New Roman" w:hAnsi="Times New Roman" w:cs="Times New Roman"/>
+          <w:iCs/>
+          <w:sz w:val="21"/>
+          <w:szCs w:val="21"/>
+        </w:rPr>
+        <w:t>session-based authentication</w:t>
+      </w:r>
+    </w:p>
+    <w:p>
+      <w:pPr>
+        <w:numPr>
+          <w:ilvl w:val="0"/>
+          <w:numId w:val="1"/>
+        </w:numPr>
+        <w:tabs>
+          <w:tab w:val="left" w:pos="360"/>
+          <w:tab w:val="left" w:pos="1440"/>
+          <w:tab w:val="left" w:pos="5760"/>
+          <w:tab w:val="left" w:pos="7920"/>
+          <w:tab w:val="right" w:pos="10800"/>
+        </w:tabs>
+        <w:spacing w:line="276" w:lineRule="auto"/>
+        <w:ind w:left="0" w:firstLine="0"/>
+        <w:rPr>
+          <w:rFonts w:ascii="Times New Roman" w:hAnsi="Times New Roman" w:cs="Times New Roman"/>
+          <w:iCs/>
+          <w:sz w:val="21"/>
+          <w:szCs w:val="21"/>
+        </w:rPr>
+      </w:pPr>
+      <w:r>
+        <w:rPr>
+          <w:rFonts w:ascii="Times New Roman" w:hAnsi="Times New Roman" w:cs="Times New Roman"/>
+          <w:iCs/>
+          <w:sz w:val="21"/>
+          <w:szCs w:val="21"/>
+        </w:rPr>
+        <w:t>Feature</w:t>
+      </w:r>
+      <w:r>
+        <w:rPr>
+          <w:rFonts w:ascii="Times New Roman" w:hAnsi="Times New Roman" w:cs="Times New Roman"/>
+          <w:iCs/>
+          <w:sz w:val="21"/>
+          <w:szCs w:val="21"/>
+        </w:rPr>
+        <w:t>d</w:t>
+      </w:r>
+      <w:r>
+        <w:rPr>
+          <w:rFonts w:ascii="Times New Roman" w:hAnsi="Times New Roman" w:cs="Times New Roman"/>
+          <w:iCs/>
+          <w:sz w:val="21"/>
+          <w:szCs w:val="21"/>
+        </w:rPr>
+        <w:t xml:space="preserve"> 4 user-groups with a custom admin panel </w:t>
+      </w:r>
+      <w:r>
+        <w:rPr>
+          <w:rFonts w:ascii="Times New Roman" w:hAnsi="Times New Roman" w:cs="Times New Roman"/>
+          <w:iCs/>
+          <w:sz w:val="21"/>
+          <w:szCs w:val="21"/>
+        </w:rPr>
+        <w:t>alongside</w:t>
+      </w:r>
+      <w:r>
+        <w:rPr>
+          <w:rFonts w:ascii="Times New Roman" w:hAnsi="Times New Roman" w:cs="Times New Roman"/>
+          <w:iCs/>
+          <w:sz w:val="21"/>
+          <w:szCs w:val="21"/>
+        </w:rPr>
+        <w:t xml:space="preserve"> generated </w:t>
+      </w:r>
+      <w:r>
+        <w:rPr>
+          <w:rFonts w:ascii="Times New Roman" w:hAnsi="Times New Roman" w:cs="Times New Roman"/>
+          <w:iCs/>
+          <w:sz w:val="21"/>
+          <w:szCs w:val="21"/>
+        </w:rPr>
+        <w:t xml:space="preserve">QR codes for </w:t>
+      </w:r>
+      <w:r>
+        <w:rPr>
+          <w:rFonts w:ascii="Times New Roman" w:hAnsi="Times New Roman" w:cs="Times New Roman"/>
+          <w:iCs/>
+          <w:sz w:val="21"/>
+          <w:szCs w:val="21"/>
+        </w:rPr>
+        <w:t xml:space="preserve">unique </w:t>
+      </w:r>
+      <w:r>
+        <w:rPr>
+          <w:rFonts w:ascii="Times New Roman" w:hAnsi="Times New Roman" w:cs="Times New Roman"/>
+          <w:iCs/>
+          <w:sz w:val="21"/>
+          <w:szCs w:val="21"/>
+        </w:rPr>
+        <w:t xml:space="preserve">coupon </w:t>
+      </w:r>
+      <w:r>
+        <w:rPr>
+          <w:rFonts w:ascii="Times New Roman" w:hAnsi="Times New Roman" w:cs="Times New Roman"/>
+          <w:iCs/>
+          <w:sz w:val="21"/>
+          <w:szCs w:val="21"/>
+        </w:rPr>
+        <w:t>and reward</w:t>
+      </w:r>
+      <w:r>
+        <w:rPr>
+          <w:rFonts w:ascii="Times New Roman" w:hAnsi="Times New Roman" w:cs="Times New Roman"/>
+          <w:iCs/>
+          <w:sz w:val="21"/>
+          <w:szCs w:val="21"/>
+        </w:rPr>
+        <w:t xml:space="preserve"> </w:t>
+      </w:r>
+      <w:r>
+        <w:rPr>
+          <w:rFonts w:ascii="Times New Roman" w:hAnsi="Times New Roman" w:cs="Times New Roman"/>
+          <w:iCs/>
+          <w:sz w:val="21"/>
+          <w:szCs w:val="21"/>
+        </w:rPr>
+        <w:t>allocation</w:t>
+      </w:r>
+    </w:p>
+    <w:p>
+      <w:pPr>
+        <w:tabs>
+          <w:tab w:val="left" w:pos="360"/>
+          <w:tab w:val="left" w:pos="1440"/>
+          <w:tab w:val="left" w:pos="5760"/>
+          <w:tab w:val="left" w:pos="7920"/>
+          <w:tab w:val="right" w:pos="10800"/>
+        </w:tabs>
+        <w:spacing w:line="276" w:lineRule="auto"/>
+        <w:rPr>
+          <w:rFonts w:ascii="Times New Roman" w:hAnsi="Times New Roman" w:cs="Times New Roman"/>
+          <w:b/>
+          <w:bCs/>
+          <w:sz w:val="10"/>
+          <w:szCs w:val="10"/>
+        </w:rPr>
+      </w:pPr>
+    </w:p>
+    <w:p>
+      <w:pPr>
+        <w:tabs>
+          <w:tab w:val="left" w:pos="360"/>
+          <w:tab w:val="left" w:pos="1440"/>
+          <w:tab w:val="left" w:pos="5760"/>
+          <w:tab w:val="left" w:pos="7920"/>
+          <w:tab w:val="right" w:pos="10800"/>
+        </w:tabs>
+        <w:spacing w:line="276" w:lineRule="auto"/>
+        <w:rPr>
+          <w:rFonts w:ascii="Times New Roman" w:hAnsi="Times New Roman" w:cs="Times New Roman"/>
+          <w:b/>
+          <w:bCs/>
+          <w:iCs/>
+          <w:sz w:val="21"/>
+          <w:szCs w:val="21"/>
+        </w:rPr>
+      </w:pPr>
+      <w:r>
+        <w:rPr>
+          <w:rFonts w:ascii="Times New Roman" w:hAnsi="Times New Roman" w:cs="Times New Roman"/>
+          <w:b/>
+          <w:bCs/>
+          <w:sz w:val="21"/>
+          <w:szCs w:val="21"/>
+        </w:rPr>
+        <w:t xml:space="preserve">HDB </w:t>
+      </w:r>
+      <w:r>
+        <w:rPr>
+          <w:rFonts w:ascii="Times New Roman" w:hAnsi="Times New Roman" w:cs="Times New Roman"/>
+          <w:b/>
+          <w:bCs/>
+          <w:sz w:val="21"/>
+          <w:szCs w:val="21"/>
+        </w:rPr>
+        <w:t>Price</w:t>
+      </w:r>
+      <w:r>
+        <w:rPr>
+          <w:rFonts w:ascii="Times New Roman" w:hAnsi="Times New Roman" w:cs="Times New Roman"/>
+          <w:b/>
+          <w:bCs/>
+          <w:sz w:val="21"/>
+          <w:szCs w:val="21"/>
+        </w:rPr>
+        <w:t xml:space="preserve"> Predict</w:t>
+      </w:r>
+      <w:r>
+        <w:rPr>
+          <w:rFonts w:ascii="Times New Roman" w:hAnsi="Times New Roman" w:cs="Times New Roman"/>
+          <w:b/>
+          <w:bCs/>
+          <w:sz w:val="21"/>
+          <w:szCs w:val="21"/>
+        </w:rPr>
+        <w:t>or</w:t>
+      </w:r>
+      <w:r>
+        <w:rPr>
+          <w:rFonts w:ascii="Times New Roman" w:hAnsi="Times New Roman" w:cs="Times New Roman"/>
+          <w:b/>
+          <w:bCs/>
+          <w:sz w:val="21"/>
+          <w:szCs w:val="21"/>
+        </w:rPr>
+        <w:t xml:space="preserve"> </w:t>
+      </w:r>
+      <w:r>
+        <w:rPr>
+          <w:rFonts w:ascii="Times New Roman" w:hAnsi="Times New Roman" w:cs="Times New Roman"/>
+          <w:b/>
+          <w:bCs/>
+          <w:sz w:val="21"/>
+          <w:szCs w:val="21"/>
+        </w:rPr>
+        <w:t>–</w:t>
+      </w:r>
+      <w:r>
+        <w:rPr>
+          <w:rFonts w:ascii="Times New Roman" w:hAnsi="Times New Roman" w:cs="Times New Roman"/>
+          <w:b/>
+          <w:bCs/>
+          <w:iCs/>
+          <w:sz w:val="21"/>
+          <w:szCs w:val="21"/>
+        </w:rPr>
+        <w:t xml:space="preserve"> </w:t>
+      </w:r>
+      <w:r>
+        <w:rPr>
+          <w:rFonts w:ascii="Times New Roman" w:hAnsi="Times New Roman" w:cs="Times New Roman"/>
+          <w:b/>
+          <w:bCs/>
+          <w:iCs/>
+          <w:sz w:val="21"/>
+          <w:szCs w:val="21"/>
+        </w:rPr>
+        <w:t>Learning from Data</w:t>
+      </w:r>
+      <w:r>
+        <w:rPr>
+          <w:rFonts w:ascii="Times New Roman" w:hAnsi="Times New Roman" w:cs="Times New Roman"/>
+          <w:b/>
+          <w:bCs/>
+          <w:iCs/>
+          <w:sz w:val="21"/>
+          <w:szCs w:val="21"/>
+        </w:rPr>
+        <w:t xml:space="preserve"> </w:t>
+      </w:r>
+      <w:r>
+        <w:rPr>
+          <w:rFonts w:ascii="Times New Roman" w:hAnsi="Times New Roman" w:cs="Times New Roman"/>
+          <w:b/>
+          <w:bCs/>
+          <w:iCs/>
+          <w:sz w:val="21"/>
+          <w:szCs w:val="21"/>
+        </w:rPr>
+        <w:t xml:space="preserve">(Grade: A) </w:t>
+      </w:r>
+      <w:r>
+        <w:rPr>
+          <w:rFonts w:ascii="Times New Roman" w:hAnsi="Times New Roman" w:cs="Times New Roman"/>
+          <w:b/>
+          <w:bCs/>
+          <w:iCs/>
+          <w:sz w:val="21"/>
+          <w:szCs w:val="21"/>
+        </w:rPr>
+        <w:t xml:space="preserve">| Streamlit, </w:t>
+      </w:r>
+      <w:r>
+        <w:rPr>
+          <w:rFonts w:ascii="Times New Roman" w:hAnsi="Times New Roman" w:cs="Times New Roman"/>
+          <w:b/>
+          <w:bCs/>
+          <w:iCs/>
+          <w:sz w:val="21"/>
+          <w:szCs w:val="21"/>
+        </w:rPr>
+        <w:t>TensorFlow</w:t>
+      </w:r>
+      <w:r>
+        <w:rPr>
+          <w:rFonts w:ascii="Times New Roman" w:hAnsi="Times New Roman" w:cs="Times New Roman"/>
+          <w:b/>
+          <w:bCs/>
+          <w:iCs/>
+          <w:sz w:val="21"/>
+          <w:szCs w:val="21"/>
+        </w:rPr>
+        <w:t>, S</w:t>
+      </w:r>
+      <w:r>
+        <w:rPr>
+          <w:rFonts w:ascii="Times New Roman" w:hAnsi="Times New Roman" w:cs="Times New Roman"/>
+          <w:b/>
+          <w:bCs/>
+          <w:iCs/>
+          <w:sz w:val="21"/>
+          <w:szCs w:val="21"/>
+        </w:rPr>
+        <w:t>kl</w:t>
+      </w:r>
+      <w:r>
+        <w:rPr>
+          <w:rFonts w:ascii="Times New Roman" w:hAnsi="Times New Roman" w:cs="Times New Roman"/>
+          <w:b/>
+          <w:bCs/>
+          <w:iCs/>
+          <w:sz w:val="21"/>
+          <w:szCs w:val="21"/>
+        </w:rPr>
+        <w:t>earn</w:t>
+      </w:r>
+      <w:r>
+        <w:rPr>
+          <w:rFonts w:ascii="Times New Roman" w:hAnsi="Times New Roman" w:cs="Times New Roman"/>
+          <w:b/>
+          <w:iCs/>
+          <w:sz w:val="21"/>
+          <w:szCs w:val="21"/>
+        </w:rPr>
+        <w:tab/>
+      </w:r>
+      <w:r>
+        <w:rPr>
+          <w:rFonts w:ascii="Times New Roman" w:hAnsi="Times New Roman" w:cs="Times New Roman"/>
+          <w:b/>
+          <w:iCs/>
+          <w:sz w:val="21"/>
+          <w:szCs w:val="21"/>
+        </w:rPr>
+        <w:tab/>
+        <w:t>Mar 2022 [</w:t>
+      </w:r>
+      <w:hyperlink r:id="rId18" w:history="1">
+        <w:r>
+          <w:rPr>
+            <w:rStyle w:val="Hyperlink"/>
+            <w:rFonts w:ascii="Times New Roman" w:hAnsi="Times New Roman" w:cs="Times New Roman"/>
+            <w:b/>
+            <w:iCs/>
+            <w:color w:val="auto"/>
+            <w:sz w:val="21"/>
+            <w:szCs w:val="21"/>
+          </w:rPr>
+          <w:t>App</w:t>
+        </w:r>
+      </w:hyperlink>
+      <w:r>
+        <w:rPr>
+          <w:rFonts w:ascii="Times New Roman" w:hAnsi="Times New Roman" w:cs="Times New Roman"/>
+          <w:b/>
+          <w:iCs/>
+          <w:sz w:val="21"/>
+          <w:szCs w:val="21"/>
+        </w:rPr>
+        <w:t xml:space="preserve"> | </w:t>
+      </w:r>
+      <w:hyperlink r:id="rId19" w:history="1">
+        <w:r>
+          <w:rPr>
+            <w:rStyle w:val="Hyperlink"/>
+            <w:rFonts w:ascii="Times New Roman" w:hAnsi="Times New Roman" w:cs="Times New Roman"/>
+            <w:b/>
+            <w:iCs/>
+            <w:color w:val="auto"/>
+            <w:sz w:val="21"/>
+            <w:szCs w:val="21"/>
+          </w:rPr>
+          <w:t>GitHub</w:t>
+        </w:r>
+      </w:hyperlink>
+      <w:r>
+        <w:rPr>
+          <w:rStyle w:val="Hyperlink"/>
+          <w:rFonts w:ascii="Times New Roman" w:hAnsi="Times New Roman" w:cs="Times New Roman"/>
+          <w:b/>
+          <w:iCs/>
+          <w:color w:val="auto"/>
+          <w:sz w:val="21"/>
+          <w:szCs w:val="21"/>
+        </w:rPr>
+        <w:t>]</w:t>
+      </w:r>
+    </w:p>
+    <w:p>
+      <w:pPr>
+        <w:numPr>
+          <w:ilvl w:val="0"/>
+          <w:numId w:val="1"/>
+        </w:numPr>
+        <w:tabs>
+          <w:tab w:val="left" w:pos="360"/>
+          <w:tab w:val="left" w:pos="1440"/>
+          <w:tab w:val="left" w:pos="5760"/>
+          <w:tab w:val="left" w:pos="7920"/>
+          <w:tab w:val="right" w:pos="10800"/>
+        </w:tabs>
+        <w:spacing w:line="276" w:lineRule="auto"/>
+        <w:ind w:left="0" w:firstLine="0"/>
+        <w:rPr>
+          <w:rFonts w:ascii="Times New Roman" w:hAnsi="Times New Roman" w:cs="Times New Roman"/>
+          <w:iCs/>
+          <w:sz w:val="21"/>
+          <w:szCs w:val="21"/>
+        </w:rPr>
+      </w:pPr>
+      <w:r>
+        <w:rPr>
+          <w:rFonts w:ascii="Times New Roman" w:hAnsi="Times New Roman" w:cs="Times New Roman"/>
+          <w:iCs/>
+          <w:sz w:val="21"/>
+          <w:szCs w:val="21"/>
+        </w:rPr>
+        <w:t>Spun up</w:t>
+      </w:r>
+      <w:r>
+        <w:rPr>
+          <w:rFonts w:ascii="Times New Roman" w:hAnsi="Times New Roman" w:cs="Times New Roman"/>
+          <w:iCs/>
+          <w:sz w:val="21"/>
+          <w:szCs w:val="21"/>
+        </w:rPr>
+        <w:t xml:space="preserve"> </w:t>
+      </w:r>
+      <w:r>
+        <w:rPr>
+          <w:rFonts w:ascii="Times New Roman" w:hAnsi="Times New Roman" w:cs="Times New Roman"/>
+          <w:iCs/>
+          <w:sz w:val="21"/>
+          <w:szCs w:val="21"/>
+        </w:rPr>
+        <w:t xml:space="preserve">a </w:t>
+      </w:r>
+      <w:r>
+        <w:rPr>
+          <w:rFonts w:ascii="Times New Roman" w:hAnsi="Times New Roman" w:cs="Times New Roman"/>
+          <w:iCs/>
+          <w:sz w:val="21"/>
+          <w:szCs w:val="21"/>
+        </w:rPr>
+        <w:t xml:space="preserve">Streamlit </w:t>
+      </w:r>
+      <w:r>
+        <w:rPr>
+          <w:rFonts w:ascii="Times New Roman" w:hAnsi="Times New Roman" w:cs="Times New Roman"/>
+          <w:iCs/>
+          <w:sz w:val="21"/>
+          <w:szCs w:val="21"/>
+        </w:rPr>
+        <w:t>webapp with traditional ML and ANNs</w:t>
+      </w:r>
+      <w:r>
+        <w:rPr>
+          <w:rFonts w:ascii="Times New Roman" w:hAnsi="Times New Roman" w:cs="Times New Roman"/>
+          <w:iCs/>
+          <w:sz w:val="21"/>
+          <w:szCs w:val="21"/>
+        </w:rPr>
+        <w:t xml:space="preserve"> trained </w:t>
+      </w:r>
+      <w:r>
+        <w:rPr>
+          <w:rFonts w:ascii="Times New Roman" w:hAnsi="Times New Roman" w:cs="Times New Roman"/>
+          <w:iCs/>
+          <w:sz w:val="21"/>
+          <w:szCs w:val="21"/>
+        </w:rPr>
+        <w:t xml:space="preserve">using </w:t>
+      </w:r>
+      <w:r>
+        <w:rPr>
+          <w:rFonts w:ascii="Times New Roman" w:hAnsi="Times New Roman" w:cs="Times New Roman"/>
+          <w:iCs/>
+          <w:sz w:val="21"/>
+          <w:szCs w:val="21"/>
+        </w:rPr>
+        <w:t xml:space="preserve">5-year </w:t>
+      </w:r>
+      <w:r>
+        <w:rPr>
+          <w:rFonts w:ascii="Times New Roman" w:hAnsi="Times New Roman" w:cs="Times New Roman"/>
+          <w:iCs/>
+          <w:sz w:val="21"/>
+          <w:szCs w:val="21"/>
+        </w:rPr>
+        <w:t xml:space="preserve">historical </w:t>
+      </w:r>
+      <w:r>
+        <w:rPr>
+          <w:rFonts w:ascii="Times New Roman" w:hAnsi="Times New Roman" w:cs="Times New Roman"/>
+          <w:iCs/>
+          <w:sz w:val="21"/>
+          <w:szCs w:val="21"/>
+        </w:rPr>
+        <w:t>HDB</w:t>
+      </w:r>
+      <w:r>
+        <w:rPr>
+          <w:rFonts w:ascii="Times New Roman" w:hAnsi="Times New Roman" w:cs="Times New Roman"/>
+          <w:iCs/>
+          <w:sz w:val="21"/>
+          <w:szCs w:val="21"/>
+        </w:rPr>
+        <w:t xml:space="preserve"> prices </w:t>
+      </w:r>
+      <w:r>
+        <w:rPr>
+          <w:rFonts w:ascii="Times New Roman" w:hAnsi="Times New Roman" w:cs="Times New Roman"/>
+          <w:iCs/>
+          <w:sz w:val="21"/>
+          <w:szCs w:val="21"/>
+        </w:rPr>
+        <w:t>from Data.gov.sg</w:t>
+      </w:r>
+    </w:p>
+    <w:p>
+      <w:pPr>
+        <w:tabs>
+          <w:tab w:val="left" w:pos="360"/>
+          <w:tab w:val="left" w:pos="1440"/>
+          <w:tab w:val="left" w:pos="5760"/>
+          <w:tab w:val="left" w:pos="7920"/>
+          <w:tab w:val="right" w:pos="10800"/>
+        </w:tabs>
+        <w:spacing w:line="276" w:lineRule="auto"/>
         <w:rPr>
           <w:rFonts w:ascii="Times New Roman" w:hAnsi="Times New Roman" w:cs="Times New Roman"/>
           <w:iCs/>
@@ -3850,16 +3584,7 @@
           <w:sz w:val="21"/>
           <w:szCs w:val="21"/>
         </w:rPr>
-        <w:t>deep</w:t>
-      </w:r>
-      <w:r>
-        <w:rPr>
-          <w:rFonts w:ascii="Times New Roman" w:hAnsi="Times New Roman" w:cs="Times New Roman"/>
-          <w:iCs/>
-          <w:sz w:val="21"/>
-          <w:szCs w:val="21"/>
-        </w:rPr>
-        <w:t>fake</w:t>
+        <w:t>deepfake</w:t>
       </w:r>
       <w:r>
         <w:rPr>
@@ -3951,16 +3676,7 @@
           <w:sz w:val="21"/>
           <w:szCs w:val="21"/>
         </w:rPr>
-        <w:t>/</w:t>
-      </w:r>
-      <w:r>
-        <w:rPr>
-          <w:rFonts w:ascii="Times New Roman" w:hAnsi="Times New Roman" w:cs="Times New Roman"/>
-          <w:iCs/>
-          <w:sz w:val="21"/>
-          <w:szCs w:val="21"/>
-        </w:rPr>
-        <w:t>JavaScript</w:t>
+        <w:t>/JavaScript</w:t>
       </w:r>
       <w:r>
         <w:rPr>
@@ -4025,47 +3741,16 @@
           <w:sz w:val="21"/>
           <w:szCs w:val="21"/>
         </w:rPr>
-        <w:t xml:space="preserve">Software </w:t>
-      </w:r>
-      <w:r>
-        <w:rPr>
-          <w:rFonts w:ascii="Times New Roman" w:hAnsi="Times New Roman" w:cs="Times New Roman"/>
-          <w:b/>
-          <w:bCs/>
-          <w:iCs/>
-          <w:sz w:val="21"/>
-          <w:szCs w:val="21"/>
-        </w:rPr>
-        <w:t>Engineering</w:t>
-      </w:r>
-      <w:r>
-        <w:rPr>
-          <w:rFonts w:ascii="Times New Roman" w:hAnsi="Times New Roman" w:cs="Times New Roman"/>
-          <w:b/>
-          <w:bCs/>
-          <w:iCs/>
-          <w:sz w:val="21"/>
-          <w:szCs w:val="21"/>
-        </w:rPr>
-        <w:t xml:space="preserve">: </w:t>
-      </w:r>
-      <w:r>
-        <w:rPr>
-          <w:rFonts w:ascii="Times New Roman" w:hAnsi="Times New Roman" w:cs="Times New Roman"/>
-          <w:iCs/>
-          <w:sz w:val="21"/>
-          <w:szCs w:val="21"/>
-        </w:rPr>
-        <w:t>Next.js, React</w:t>
-      </w:r>
-      <w:r>
-        <w:rPr>
-          <w:rFonts w:ascii="Times New Roman" w:hAnsi="Times New Roman" w:cs="Times New Roman"/>
-          <w:iCs/>
-          <w:sz w:val="21"/>
-          <w:szCs w:val="21"/>
-        </w:rPr>
-        <w:t>, HTML/CSS, PostgreSQL</w:t>
+        <w:t xml:space="preserve">Software Engineering: </w:t>
+      </w:r>
+      <w:r>
+        <w:rPr>
+          <w:rFonts w:ascii="Times New Roman" w:hAnsi="Times New Roman" w:cs="Times New Roman"/>
+          <w:iCs/>
+          <w:sz w:val="21"/>
+          <w:szCs w:val="21"/>
+        </w:rPr>
+        <w:t>Next.js, React, HTML/CSS, PostgreSQL</w:t>
       </w:r>
       <w:r>
         <w:rPr>
@@ -4101,16 +3786,7 @@
           <w:sz w:val="21"/>
           <w:szCs w:val="21"/>
         </w:rPr>
-        <w:t xml:space="preserve">, </w:t>
-      </w:r>
-      <w:r>
-        <w:rPr>
-          <w:rFonts w:ascii="Times New Roman" w:hAnsi="Times New Roman" w:cs="Times New Roman"/>
-          <w:iCs/>
-          <w:sz w:val="21"/>
-          <w:szCs w:val="21"/>
-        </w:rPr>
-        <w:t>Django &amp; FastAPI, AWS EC2, UNIX, Git</w:t>
+        <w:t>, Django &amp; FastAPI, AWS EC2, UNIX, Git</w:t>
       </w:r>
     </w:p>
     <w:p>
@@ -4242,25 +3918,7 @@
           <w:sz w:val="21"/>
           <w:szCs w:val="21"/>
         </w:rPr>
-        <w:t>Num</w:t>
-      </w:r>
-      <w:r>
-        <w:rPr>
-          <w:rFonts w:ascii="Times New Roman" w:hAnsi="Times New Roman" w:cs="Times New Roman"/>
-          <w:iCs/>
-          <w:sz w:val="21"/>
-          <w:szCs w:val="21"/>
-        </w:rPr>
-        <w:t>P</w:t>
-      </w:r>
-      <w:r>
-        <w:rPr>
-          <w:rFonts w:ascii="Times New Roman" w:hAnsi="Times New Roman" w:cs="Times New Roman"/>
-          <w:iCs/>
-          <w:sz w:val="21"/>
-          <w:szCs w:val="21"/>
-        </w:rPr>
-        <w:t>y</w:t>
+        <w:t>NumPy</w:t>
       </w:r>
       <w:r>
         <w:rPr>

</xml_diff>

<commit_message>
Standardize internship dates to be Aug - Dec of same year
</commit_message>
<xml_diff>
--- a/resumes/Zac Tam Zher Min_Resume MLE.docx
+++ b/resumes/Zac Tam Zher Min_Resume MLE.docx
@@ -927,7 +927,47 @@
           <w:sz w:val="21"/>
           <w:szCs w:val="21"/>
         </w:rPr>
-        <w:t>Aug 2021 – Jan 2022 [</w:t>
+        <w:t xml:space="preserve">Aug 2021 – </w:t>
+      </w:r>
+      <w:r>
+        <w:rPr>
+          <w:rFonts w:ascii="Times New Roman" w:hAnsi="Times New Roman" w:cs="Times New Roman"/>
+          <w:b/>
+          <w:bCs/>
+          <w:sz w:val="21"/>
+          <w:szCs w:val="21"/>
+        </w:rPr>
+        <w:t>Dec</w:t>
+      </w:r>
+      <w:r>
+        <w:rPr>
+          <w:rFonts w:ascii="Times New Roman" w:hAnsi="Times New Roman" w:cs="Times New Roman"/>
+          <w:b/>
+          <w:bCs/>
+          <w:sz w:val="21"/>
+          <w:szCs w:val="21"/>
+        </w:rPr>
+        <w:t xml:space="preserve"> 202</w:t>
+      </w:r>
+      <w:r>
+        <w:rPr>
+          <w:rFonts w:ascii="Times New Roman" w:hAnsi="Times New Roman" w:cs="Times New Roman"/>
+          <w:b/>
+          <w:bCs/>
+          <w:sz w:val="21"/>
+          <w:szCs w:val="21"/>
+        </w:rPr>
+        <w:t>1</w:t>
+      </w:r>
+      <w:r>
+        <w:rPr>
+          <w:rFonts w:ascii="Times New Roman" w:hAnsi="Times New Roman" w:cs="Times New Roman"/>
+          <w:b/>
+          <w:bCs/>
+          <w:sz w:val="21"/>
+          <w:szCs w:val="21"/>
+        </w:rPr>
+        <w:t xml:space="preserve"> [</w:t>
       </w:r>
       <w:hyperlink r:id="rId10" w:history="1">
         <w:r>
@@ -2068,31 +2108,7 @@
             <w:sz w:val="21"/>
             <w:szCs w:val="21"/>
           </w:rPr>
-          <w:t>A</w:t>
-        </w:r>
-        <w:r>
-          <w:rPr>
-            <w:rStyle w:val="Hyperlink"/>
-            <w:rFonts w:ascii="Times New Roman" w:hAnsi="Times New Roman" w:cs="Times New Roman"/>
-            <w:b/>
-            <w:iCs/>
-            <w:color w:val="auto"/>
-            <w:sz w:val="21"/>
-            <w:szCs w:val="21"/>
-          </w:rPr>
-          <w:t>p</w:t>
-        </w:r>
-        <w:r>
-          <w:rPr>
-            <w:rStyle w:val="Hyperlink"/>
-            <w:rFonts w:ascii="Times New Roman" w:hAnsi="Times New Roman" w:cs="Times New Roman"/>
-            <w:b/>
-            <w:iCs/>
-            <w:color w:val="auto"/>
-            <w:sz w:val="21"/>
-            <w:szCs w:val="21"/>
-          </w:rPr>
-          <w:t>p</w:t>
+          <w:t>App</w:t>
         </w:r>
       </w:hyperlink>
       <w:r>

</xml_diff>

<commit_message>
Edit SWE skills section
</commit_message>
<xml_diff>
--- a/resumes/Zac Tam Zher Min_Resume MLE.docx
+++ b/resumes/Zac Tam Zher Min_Resume MLE.docx
@@ -1112,8 +1112,39 @@
           <w:sz w:val="21"/>
           <w:szCs w:val="21"/>
         </w:rPr>
-        <w:t>Achieved 99.1% test accuracy and 80% precision to classify wafer defects by leveraging pretrained ResNets and MobileNets</w:t>
-      </w:r>
+        <w:t xml:space="preserve">Achieved 99.1% test accuracy and 80% precision to classify wafer defects by leveraging pretrained </w:t>
+      </w:r>
+      <w:proofErr w:type="spellStart"/>
+      <w:r>
+        <w:rPr>
+          <w:rFonts w:ascii="Times New Roman" w:hAnsi="Times New Roman" w:cs="Times New Roman"/>
+          <w:iCs/>
+          <w:sz w:val="21"/>
+          <w:szCs w:val="21"/>
+        </w:rPr>
+        <w:t>ResNets</w:t>
+      </w:r>
+      <w:proofErr w:type="spellEnd"/>
+      <w:r>
+        <w:rPr>
+          <w:rFonts w:ascii="Times New Roman" w:hAnsi="Times New Roman" w:cs="Times New Roman"/>
+          <w:iCs/>
+          <w:sz w:val="21"/>
+          <w:szCs w:val="21"/>
+        </w:rPr>
+        <w:t xml:space="preserve"> and </w:t>
+      </w:r>
+      <w:proofErr w:type="spellStart"/>
+      <w:r>
+        <w:rPr>
+          <w:rFonts w:ascii="Times New Roman" w:hAnsi="Times New Roman" w:cs="Times New Roman"/>
+          <w:iCs/>
+          <w:sz w:val="21"/>
+          <w:szCs w:val="21"/>
+        </w:rPr>
+        <w:t>MobileNets</w:t>
+      </w:r>
+      <w:proofErr w:type="spellEnd"/>
     </w:p>
     <w:p>
       <w:pPr>
@@ -1269,15 +1300,27 @@
           <w:szCs w:val="21"/>
         </w:rPr>
       </w:pPr>
-      <w:r>
-        <w:rPr>
-          <w:rFonts w:ascii="Times New Roman" w:hAnsi="Times New Roman" w:cs="Times New Roman"/>
-          <w:b/>
-          <w:iCs/>
-          <w:sz w:val="21"/>
-          <w:szCs w:val="21"/>
-        </w:rPr>
-        <w:t xml:space="preserve">ripplecreate </w:t>
+      <w:proofErr w:type="spellStart"/>
+      <w:r>
+        <w:rPr>
+          <w:rFonts w:ascii="Times New Roman" w:hAnsi="Times New Roman" w:cs="Times New Roman"/>
+          <w:b/>
+          <w:iCs/>
+          <w:sz w:val="21"/>
+          <w:szCs w:val="21"/>
+        </w:rPr>
+        <w:t>ripplecreate</w:t>
+      </w:r>
+      <w:proofErr w:type="spellEnd"/>
+      <w:r>
+        <w:rPr>
+          <w:rFonts w:ascii="Times New Roman" w:hAnsi="Times New Roman" w:cs="Times New Roman"/>
+          <w:b/>
+          <w:iCs/>
+          <w:sz w:val="21"/>
+          <w:szCs w:val="21"/>
+        </w:rPr>
+        <w:t xml:space="preserve"> </w:t>
       </w:r>
       <w:r>
         <w:rPr>
@@ -1545,15 +1588,27 @@
           <w:szCs w:val="21"/>
         </w:rPr>
       </w:pPr>
-      <w:r>
-        <w:rPr>
-          <w:rFonts w:ascii="Times New Roman" w:hAnsi="Times New Roman" w:cs="Times New Roman"/>
-          <w:b/>
-          <w:iCs/>
-          <w:sz w:val="21"/>
-          <w:szCs w:val="21"/>
-        </w:rPr>
-        <w:t>Tivlon Technologies</w:t>
+      <w:proofErr w:type="spellStart"/>
+      <w:r>
+        <w:rPr>
+          <w:rFonts w:ascii="Times New Roman" w:hAnsi="Times New Roman" w:cs="Times New Roman"/>
+          <w:b/>
+          <w:iCs/>
+          <w:sz w:val="21"/>
+          <w:szCs w:val="21"/>
+        </w:rPr>
+        <w:t>Tivlon</w:t>
+      </w:r>
+      <w:proofErr w:type="spellEnd"/>
+      <w:r>
+        <w:rPr>
+          <w:rFonts w:ascii="Times New Roman" w:hAnsi="Times New Roman" w:cs="Times New Roman"/>
+          <w:b/>
+          <w:iCs/>
+          <w:sz w:val="21"/>
+          <w:szCs w:val="21"/>
+        </w:rPr>
+        <w:t xml:space="preserve"> Technologies</w:t>
       </w:r>
       <w:r>
         <w:rPr>
@@ -2023,6 +2078,7 @@
           <w:szCs w:val="21"/>
         </w:rPr>
       </w:pPr>
+      <w:proofErr w:type="spellStart"/>
       <w:r>
         <w:rPr>
           <w:rFonts w:ascii="Times New Roman" w:hAnsi="Times New Roman" w:cs="Times New Roman"/>
@@ -2034,6 +2090,7 @@
         </w:rPr>
         <w:t>LeetNode</w:t>
       </w:r>
+      <w:proofErr w:type="spellEnd"/>
       <w:r>
         <w:rPr>
           <w:rFonts w:ascii="Times New Roman" w:hAnsi="Times New Roman" w:cs="Times New Roman"/>
@@ -2054,8 +2111,45 @@
           <w:sz w:val="21"/>
           <w:szCs w:val="21"/>
         </w:rPr>
-        <w:t>Next.js, Mantine, Tailwind, TypeScript, Prisma, MySQL, FastAPI</w:t>
-      </w:r>
+        <w:t xml:space="preserve">Next.js, </w:t>
+      </w:r>
+      <w:proofErr w:type="spellStart"/>
+      <w:r>
+        <w:rPr>
+          <w:rFonts w:ascii="Times New Roman" w:hAnsi="Times New Roman" w:cs="Times New Roman"/>
+          <w:b/>
+          <w:bCs/>
+          <w:iCs/>
+          <w:sz w:val="21"/>
+          <w:szCs w:val="21"/>
+        </w:rPr>
+        <w:t>Mantine</w:t>
+      </w:r>
+      <w:proofErr w:type="spellEnd"/>
+      <w:r>
+        <w:rPr>
+          <w:rFonts w:ascii="Times New Roman" w:hAnsi="Times New Roman" w:cs="Times New Roman"/>
+          <w:b/>
+          <w:bCs/>
+          <w:iCs/>
+          <w:sz w:val="21"/>
+          <w:szCs w:val="21"/>
+        </w:rPr>
+        <w:t xml:space="preserve">, Tailwind, TypeScript, Prisma, MySQL, </w:t>
+      </w:r>
+      <w:proofErr w:type="spellStart"/>
+      <w:r>
+        <w:rPr>
+          <w:rFonts w:ascii="Times New Roman" w:hAnsi="Times New Roman" w:cs="Times New Roman"/>
+          <w:b/>
+          <w:bCs/>
+          <w:iCs/>
+          <w:sz w:val="21"/>
+          <w:szCs w:val="21"/>
+        </w:rPr>
+        <w:t>FastAPI</w:t>
+      </w:r>
+      <w:proofErr w:type="spellEnd"/>
       <w:r>
         <w:rPr>
           <w:rFonts w:ascii="Times New Roman" w:hAnsi="Times New Roman" w:cs="Times New Roman"/>
@@ -2332,7 +2426,27 @@
           <w:sz w:val="21"/>
           <w:szCs w:val="21"/>
         </w:rPr>
-        <w:t xml:space="preserve"> a FastAPI microservice</w:t>
+        <w:t xml:space="preserve"> a </w:t>
+      </w:r>
+      <w:proofErr w:type="spellStart"/>
+      <w:r>
+        <w:rPr>
+          <w:rFonts w:ascii="Times New Roman" w:hAnsi="Times New Roman" w:cs="Times New Roman"/>
+          <w:iCs/>
+          <w:sz w:val="21"/>
+          <w:szCs w:val="21"/>
+        </w:rPr>
+        <w:t>FastAPI</w:t>
+      </w:r>
+      <w:proofErr w:type="spellEnd"/>
+      <w:r>
+        <w:rPr>
+          <w:rFonts w:ascii="Times New Roman" w:hAnsi="Times New Roman" w:cs="Times New Roman"/>
+          <w:iCs/>
+          <w:sz w:val="21"/>
+          <w:szCs w:val="21"/>
+        </w:rPr>
+        <w:t xml:space="preserve"> microservice</w:t>
       </w:r>
     </w:p>
     <w:p>
@@ -2404,15 +2518,27 @@
           <w:szCs w:val="21"/>
         </w:rPr>
       </w:pPr>
-      <w:r>
-        <w:rPr>
-          <w:rFonts w:ascii="Times New Roman" w:hAnsi="Times New Roman" w:cs="Times New Roman"/>
-          <w:b/>
-          <w:bCs/>
-          <w:sz w:val="21"/>
-          <w:szCs w:val="21"/>
-        </w:rPr>
-        <w:t xml:space="preserve">LaidLE </w:t>
+      <w:proofErr w:type="spellStart"/>
+      <w:r>
+        <w:rPr>
+          <w:rFonts w:ascii="Times New Roman" w:hAnsi="Times New Roman" w:cs="Times New Roman"/>
+          <w:b/>
+          <w:bCs/>
+          <w:sz w:val="21"/>
+          <w:szCs w:val="21"/>
+        </w:rPr>
+        <w:t>LaidLE</w:t>
+      </w:r>
+      <w:proofErr w:type="spellEnd"/>
+      <w:r>
+        <w:rPr>
+          <w:rFonts w:ascii="Times New Roman" w:hAnsi="Times New Roman" w:cs="Times New Roman"/>
+          <w:b/>
+          <w:bCs/>
+          <w:sz w:val="21"/>
+          <w:szCs w:val="21"/>
+        </w:rPr>
+        <w:t xml:space="preserve"> </w:t>
       </w:r>
       <w:r>
         <w:rPr>
@@ -3246,8 +3372,20 @@
           <w:sz w:val="21"/>
           <w:szCs w:val="21"/>
         </w:rPr>
-        <w:t>DSTA – BrainHack</w:t>
-      </w:r>
+        <w:t xml:space="preserve">DSTA – </w:t>
+      </w:r>
+      <w:proofErr w:type="spellStart"/>
+      <w:r>
+        <w:rPr>
+          <w:rFonts w:ascii="Times New Roman" w:hAnsi="Times New Roman" w:cs="Times New Roman"/>
+          <w:b/>
+          <w:iCs/>
+          <w:sz w:val="21"/>
+          <w:szCs w:val="21"/>
+        </w:rPr>
+        <w:t>BrainHack</w:t>
+      </w:r>
+      <w:proofErr w:type="spellEnd"/>
       <w:r>
         <w:rPr>
           <w:rFonts w:ascii="Times New Roman" w:hAnsi="Times New Roman" w:cs="Times New Roman"/>
@@ -3483,16 +3621,29 @@
           <w:szCs w:val="21"/>
         </w:rPr>
       </w:pPr>
-      <w:r>
-        <w:rPr>
-          <w:rFonts w:ascii="Times New Roman" w:hAnsi="Times New Roman" w:cs="Times New Roman"/>
-          <w:b/>
-          <w:bCs/>
-          <w:iCs/>
-          <w:sz w:val="21"/>
-          <w:szCs w:val="21"/>
-        </w:rPr>
-        <w:t>SeeTrue:</w:t>
+      <w:proofErr w:type="spellStart"/>
+      <w:r>
+        <w:rPr>
+          <w:rFonts w:ascii="Times New Roman" w:hAnsi="Times New Roman" w:cs="Times New Roman"/>
+          <w:b/>
+          <w:bCs/>
+          <w:iCs/>
+          <w:sz w:val="21"/>
+          <w:szCs w:val="21"/>
+        </w:rPr>
+        <w:t>SeeTrue</w:t>
+      </w:r>
+      <w:proofErr w:type="spellEnd"/>
+      <w:r>
+        <w:rPr>
+          <w:rFonts w:ascii="Times New Roman" w:hAnsi="Times New Roman" w:cs="Times New Roman"/>
+          <w:b/>
+          <w:bCs/>
+          <w:iCs/>
+          <w:sz w:val="21"/>
+          <w:szCs w:val="21"/>
+        </w:rPr>
+        <w:t>:</w:t>
       </w:r>
       <w:r>
         <w:rPr>
@@ -3766,43 +3917,108 @@
           <w:sz w:val="21"/>
           <w:szCs w:val="21"/>
         </w:rPr>
-        <w:t>Next.js, React, HTML/CSS, PostgreSQL</w:t>
-      </w:r>
-      <w:r>
-        <w:rPr>
-          <w:rFonts w:ascii="Times New Roman" w:hAnsi="Times New Roman" w:cs="Times New Roman"/>
-          <w:iCs/>
-          <w:sz w:val="21"/>
-          <w:szCs w:val="21"/>
-        </w:rPr>
-        <w:t xml:space="preserve"> &amp; M</w:t>
-      </w:r>
-      <w:r>
-        <w:rPr>
-          <w:rFonts w:ascii="Times New Roman" w:hAnsi="Times New Roman" w:cs="Times New Roman"/>
-          <w:iCs/>
-          <w:sz w:val="21"/>
-          <w:szCs w:val="21"/>
-        </w:rPr>
-        <w:t>y</w:t>
-      </w:r>
-      <w:r>
-        <w:rPr>
-          <w:rFonts w:ascii="Times New Roman" w:hAnsi="Times New Roman" w:cs="Times New Roman"/>
-          <w:iCs/>
-          <w:sz w:val="21"/>
-          <w:szCs w:val="21"/>
-        </w:rPr>
-        <w:t>SQL</w:t>
-      </w:r>
-      <w:r>
-        <w:rPr>
-          <w:rFonts w:ascii="Times New Roman" w:hAnsi="Times New Roman" w:cs="Times New Roman"/>
-          <w:iCs/>
-          <w:sz w:val="21"/>
-          <w:szCs w:val="21"/>
-        </w:rPr>
-        <w:t>, Django &amp; FastAPI, AWS EC2, UNIX, Git</w:t>
+        <w:t>Next.js, Postgre</w:t>
+      </w:r>
+      <w:r>
+        <w:rPr>
+          <w:rFonts w:ascii="Times New Roman" w:hAnsi="Times New Roman" w:cs="Times New Roman"/>
+          <w:iCs/>
+          <w:sz w:val="21"/>
+          <w:szCs w:val="21"/>
+        </w:rPr>
+        <w:t>s/</w:t>
+      </w:r>
+      <w:r>
+        <w:rPr>
+          <w:rFonts w:ascii="Times New Roman" w:hAnsi="Times New Roman" w:cs="Times New Roman"/>
+          <w:iCs/>
+          <w:sz w:val="21"/>
+          <w:szCs w:val="21"/>
+        </w:rPr>
+        <w:t>MySQL, React,</w:t>
+      </w:r>
+      <w:r>
+        <w:rPr>
+          <w:rFonts w:ascii="Times New Roman" w:hAnsi="Times New Roman" w:cs="Times New Roman"/>
+          <w:iCs/>
+          <w:sz w:val="21"/>
+          <w:szCs w:val="21"/>
+        </w:rPr>
+        <w:t xml:space="preserve"> Express.js,</w:t>
+      </w:r>
+      <w:r>
+        <w:rPr>
+          <w:rFonts w:ascii="Times New Roman" w:hAnsi="Times New Roman" w:cs="Times New Roman"/>
+          <w:iCs/>
+          <w:sz w:val="21"/>
+          <w:szCs w:val="21"/>
+        </w:rPr>
+        <w:t xml:space="preserve"> </w:t>
+      </w:r>
+      <w:r>
+        <w:rPr>
+          <w:rFonts w:ascii="Times New Roman" w:hAnsi="Times New Roman" w:cs="Times New Roman"/>
+          <w:iCs/>
+          <w:sz w:val="21"/>
+          <w:szCs w:val="21"/>
+        </w:rPr>
+        <w:t xml:space="preserve">Node.js, </w:t>
+      </w:r>
+      <w:r>
+        <w:rPr>
+          <w:rFonts w:ascii="Times New Roman" w:hAnsi="Times New Roman" w:cs="Times New Roman"/>
+          <w:iCs/>
+          <w:sz w:val="21"/>
+          <w:szCs w:val="21"/>
+        </w:rPr>
+        <w:t>Django</w:t>
+      </w:r>
+      <w:r>
+        <w:rPr>
+          <w:rFonts w:ascii="Times New Roman" w:hAnsi="Times New Roman" w:cs="Times New Roman"/>
+          <w:iCs/>
+          <w:sz w:val="21"/>
+          <w:szCs w:val="21"/>
+        </w:rPr>
+        <w:t>,</w:t>
+      </w:r>
+      <w:r>
+        <w:rPr>
+          <w:rFonts w:ascii="Times New Roman" w:hAnsi="Times New Roman" w:cs="Times New Roman"/>
+          <w:iCs/>
+          <w:sz w:val="21"/>
+          <w:szCs w:val="21"/>
+        </w:rPr>
+        <w:t xml:space="preserve"> </w:t>
+      </w:r>
+      <w:proofErr w:type="spellStart"/>
+      <w:r>
+        <w:rPr>
+          <w:rFonts w:ascii="Times New Roman" w:hAnsi="Times New Roman" w:cs="Times New Roman"/>
+          <w:iCs/>
+          <w:sz w:val="21"/>
+          <w:szCs w:val="21"/>
+        </w:rPr>
+        <w:t>FastAPI</w:t>
+      </w:r>
+      <w:proofErr w:type="spellEnd"/>
+      <w:r>
+        <w:rPr>
+          <w:rFonts w:ascii="Times New Roman" w:hAnsi="Times New Roman" w:cs="Times New Roman"/>
+          <w:iCs/>
+          <w:sz w:val="21"/>
+          <w:szCs w:val="21"/>
+        </w:rPr>
+        <w:t>, Flask</w:t>
+      </w:r>
+      <w:r>
+        <w:rPr>
+          <w:rFonts w:ascii="Times New Roman" w:hAnsi="Times New Roman" w:cs="Times New Roman"/>
+          <w:iCs/>
+          <w:sz w:val="21"/>
+          <w:szCs w:val="21"/>
+        </w:rPr>
+        <w:t>, AWS, UNIX, Git</w:t>
       </w:r>
     </w:p>
     <w:p>
@@ -4642,7 +4858,6 @@
   <w:style w:type="character" w:default="1" w:styleId="DefaultParagraphFont">
     <w:name w:val="Default Paragraph Font"/>
     <w:uiPriority w:val="1"/>
-    <w:semiHidden/>
     <w:unhideWhenUsed/>
   </w:style>
   <w:style w:type="table" w:default="1" w:styleId="TableNormal">

</xml_diff>